<commit_message>
#78 - Client Docs update
</commit_message>
<xml_diff>
--- a/Docs/Client/INZ_1701_162423.docx
+++ b/Docs/Client/INZ_1701_162423.docx
@@ -6163,6 +6163,86 @@
     <w:p>
       <w:pPr>
         <w:ind w:firstLine="567"/>
+      </w:pPr>
+    </w:p>
+    <w:p>
+      <w:pPr>
+        <w:rPr>
+          <w:rFonts w:cs="Times New Roman"/>
+          <w:b/>
+          <w:sz w:val="28"/>
+          <w:szCs w:val="28"/>
+        </w:rPr>
+      </w:pPr>
+    </w:p>
+    <w:p>
+      <w:pPr>
+        <w:rPr>
+          <w:rFonts w:cs="Times New Roman"/>
+          <w:b/>
+          <w:sz w:val="28"/>
+          <w:szCs w:val="28"/>
+        </w:rPr>
+      </w:pPr>
+    </w:p>
+    <w:p>
+      <w:pPr>
+        <w:rPr>
+          <w:rFonts w:cs="Times New Roman"/>
+          <w:b/>
+          <w:sz w:val="28"/>
+          <w:szCs w:val="28"/>
+        </w:rPr>
+      </w:pPr>
+    </w:p>
+    <w:p>
+      <w:pPr>
+        <w:rPr>
+          <w:rFonts w:cs="Times New Roman"/>
+          <w:b/>
+          <w:sz w:val="28"/>
+          <w:szCs w:val="28"/>
+        </w:rPr>
+      </w:pPr>
+    </w:p>
+    <w:p>
+      <w:pPr>
+        <w:rPr>
+          <w:rFonts w:cs="Times New Roman"/>
+          <w:b/>
+          <w:sz w:val="28"/>
+          <w:szCs w:val="28"/>
+        </w:rPr>
+      </w:pPr>
+    </w:p>
+    <w:p>
+      <w:pPr>
+        <w:rPr>
+          <w:rFonts w:cs="Times New Roman"/>
+          <w:b/>
+          <w:sz w:val="28"/>
+          <w:szCs w:val="28"/>
+        </w:rPr>
+      </w:pPr>
+    </w:p>
+    <w:p>
+      <w:pPr>
+        <w:rPr>
+          <w:rFonts w:cs="Times New Roman"/>
+          <w:b/>
+          <w:sz w:val="28"/>
+          <w:szCs w:val="28"/>
+        </w:rPr>
+      </w:pPr>
+    </w:p>
+    <w:p>
+      <w:pPr>
+        <w:rPr>
+          <w:rFonts w:cs="Times New Roman"/>
+          <w:b/>
+          <w:sz w:val="28"/>
+          <w:szCs w:val="28"/>
+        </w:rPr>
       </w:pPr>
     </w:p>
     <w:p>

</xml_diff>

<commit_message>
#78 Client docs update
</commit_message>
<xml_diff>
--- a/Docs/Client/INZ_1701_162423.docx
+++ b/Docs/Client/INZ_1701_162423.docx
@@ -1225,13 +1225,13 @@
           <w:r>
             <w:fldChar w:fldCharType="separate"/>
           </w:r>
-          <w:hyperlink w:anchor="_Toc155864003" w:history="1">
+          <w:hyperlink w:anchor="_Toc155955723" w:history="1">
             <w:r>
               <w:rPr>
                 <w:rStyle w:val="Hipercze"/>
                 <w:noProof/>
               </w:rPr>
-              <w:t>Streszczenie pracy dyplomowej</w:t>
+              <w:t>Streszczenie</w:t>
             </w:r>
             <w:r>
               <w:rPr>
@@ -1252,7 +1252,7 @@
                 <w:noProof/>
                 <w:webHidden/>
               </w:rPr>
-              <w:instrText xml:space="preserve"> PAGEREF _Toc155864003 \h </w:instrText>
+              <w:instrText xml:space="preserve"> PAGEREF _Toc155955723 \h </w:instrText>
             </w:r>
             <w:r>
               <w:rPr>
@@ -1298,13 +1298,13 @@
               <w14:ligatures w14:val="standardContextual"/>
             </w:rPr>
           </w:pPr>
-          <w:hyperlink w:anchor="_Toc155864004" w:history="1">
+          <w:hyperlink w:anchor="_Toc155955724" w:history="1">
             <w:r>
               <w:rPr>
                 <w:rStyle w:val="Hipercze"/>
                 <w:noProof/>
               </w:rPr>
-              <w:t>Streszczenie pracy dyplomowej w języku polskim</w:t>
+              <w:t>Streszczenie w języku polskim</w:t>
             </w:r>
             <w:r>
               <w:rPr>
@@ -1325,7 +1325,7 @@
                 <w:noProof/>
                 <w:webHidden/>
               </w:rPr>
-              <w:instrText xml:space="preserve"> PAGEREF _Toc155864004 \h </w:instrText>
+              <w:instrText xml:space="preserve"> PAGEREF _Toc155955724 \h </w:instrText>
             </w:r>
             <w:r>
               <w:rPr>
@@ -1371,13 +1371,13 @@
               <w14:ligatures w14:val="standardContextual"/>
             </w:rPr>
           </w:pPr>
-          <w:hyperlink w:anchor="_Toc155864005" w:history="1">
+          <w:hyperlink w:anchor="_Toc155955725" w:history="1">
             <w:r>
               <w:rPr>
                 <w:rStyle w:val="Hipercze"/>
                 <w:noProof/>
               </w:rPr>
-              <w:t>Streszczenie pracy dyplomowej w języku angielskim – English abstract</w:t>
+              <w:t>Abstract</w:t>
             </w:r>
             <w:r>
               <w:rPr>
@@ -1398,7 +1398,7 @@
                 <w:noProof/>
                 <w:webHidden/>
               </w:rPr>
-              <w:instrText xml:space="preserve"> PAGEREF _Toc155864005 \h </w:instrText>
+              <w:instrText xml:space="preserve"> PAGEREF _Toc155955725 \h </w:instrText>
             </w:r>
             <w:r>
               <w:rPr>
@@ -1445,7 +1445,7 @@
               <w14:ligatures w14:val="standardContextual"/>
             </w:rPr>
           </w:pPr>
-          <w:hyperlink w:anchor="_Toc155864006" w:history="1">
+          <w:hyperlink w:anchor="_Toc155955726" w:history="1">
             <w:r>
               <w:rPr>
                 <w:rStyle w:val="Hipercze"/>
@@ -1490,7 +1490,7 @@
                 <w:noProof/>
                 <w:webHidden/>
               </w:rPr>
-              <w:instrText xml:space="preserve"> PAGEREF _Toc155864006 \h </w:instrText>
+              <w:instrText xml:space="preserve"> PAGEREF _Toc155955726 \h </w:instrText>
             </w:r>
             <w:r>
               <w:rPr>
@@ -1536,7 +1536,7 @@
               <w14:ligatures w14:val="standardContextual"/>
             </w:rPr>
           </w:pPr>
-          <w:hyperlink w:anchor="_Toc155864007" w:history="1">
+          <w:hyperlink w:anchor="_Toc155955727" w:history="1">
             <w:r>
               <w:rPr>
                 <w:rStyle w:val="Hipercze"/>
@@ -1563,7 +1563,7 @@
                 <w:noProof/>
                 <w:webHidden/>
               </w:rPr>
-              <w:instrText xml:space="preserve"> PAGEREF _Toc155864007 \h </w:instrText>
+              <w:instrText xml:space="preserve"> PAGEREF _Toc155955727 \h </w:instrText>
             </w:r>
             <w:r>
               <w:rPr>
@@ -1610,7 +1610,7 @@
               <w14:ligatures w14:val="standardContextual"/>
             </w:rPr>
           </w:pPr>
-          <w:hyperlink w:anchor="_Toc155864008" w:history="1">
+          <w:hyperlink w:anchor="_Toc155955728" w:history="1">
             <w:r>
               <w:rPr>
                 <w:rStyle w:val="Hipercze"/>
@@ -1634,7 +1634,7 @@
                 <w:rStyle w:val="Hipercze"/>
                 <w:noProof/>
               </w:rPr>
-              <w:t>Cel i zakres pracy dyplomowej</w:t>
+              <w:t>Cel i zakres pracy dyplomowej – dodać wzmiankę o panelu administratora pisanym przez Grzegorza Krycha</w:t>
             </w:r>
             <w:r>
               <w:rPr>
@@ -1655,7 +1655,7 @@
                 <w:noProof/>
                 <w:webHidden/>
               </w:rPr>
-              <w:instrText xml:space="preserve"> PAGEREF _Toc155864008 \h </w:instrText>
+              <w:instrText xml:space="preserve"> PAGEREF _Toc155955728 \h </w:instrText>
             </w:r>
             <w:r>
               <w:rPr>
@@ -1701,13 +1701,13 @@
               <w14:ligatures w14:val="standardContextual"/>
             </w:rPr>
           </w:pPr>
-          <w:hyperlink w:anchor="_Toc155864009" w:history="1">
+          <w:hyperlink w:anchor="_Toc155955729" w:history="1">
             <w:r>
               <w:rPr>
                 <w:rStyle w:val="Hipercze"/>
                 <w:noProof/>
               </w:rPr>
-              <w:t>1.2 Wykorzystane technologie</w:t>
+              <w:t>1.2 Wykorzystane technologie – rozszerzyć opis niektórych technologii</w:t>
             </w:r>
             <w:r>
               <w:rPr>
@@ -1728,7 +1728,7 @@
                 <w:noProof/>
                 <w:webHidden/>
               </w:rPr>
-              <w:instrText xml:space="preserve"> PAGEREF _Toc155864009 \h </w:instrText>
+              <w:instrText xml:space="preserve"> PAGEREF _Toc155955729 \h </w:instrText>
             </w:r>
             <w:r>
               <w:rPr>
@@ -1774,7 +1774,7 @@
               <w14:ligatures w14:val="standardContextual"/>
             </w:rPr>
           </w:pPr>
-          <w:hyperlink w:anchor="_Toc155864010" w:history="1">
+          <w:hyperlink w:anchor="_Toc155955730" w:history="1">
             <w:r>
               <w:rPr>
                 <w:rStyle w:val="Hipercze"/>
@@ -1801,7 +1801,7 @@
                 <w:noProof/>
                 <w:webHidden/>
               </w:rPr>
-              <w:instrText xml:space="preserve"> PAGEREF _Toc155864010 \h </w:instrText>
+              <w:instrText xml:space="preserve"> PAGEREF _Toc155955730 \h </w:instrText>
             </w:r>
             <w:r>
               <w:rPr>
@@ -1847,7 +1847,7 @@
               <w14:ligatures w14:val="standardContextual"/>
             </w:rPr>
           </w:pPr>
-          <w:hyperlink w:anchor="_Toc155864011" w:history="1">
+          <w:hyperlink w:anchor="_Toc155955731" w:history="1">
             <w:r>
               <w:rPr>
                 <w:rStyle w:val="Hipercze"/>
@@ -1874,7 +1874,7 @@
                 <w:noProof/>
                 <w:webHidden/>
               </w:rPr>
-              <w:instrText xml:space="preserve"> PAGEREF _Toc155864011 \h </w:instrText>
+              <w:instrText xml:space="preserve"> PAGEREF _Toc155955731 \h </w:instrText>
             </w:r>
             <w:r>
               <w:rPr>
@@ -1895,6 +1895,298 @@
                 <w:webHidden/>
               </w:rPr>
               <w:t>11</w:t>
+            </w:r>
+            <w:r>
+              <w:rPr>
+                <w:noProof/>
+                <w:webHidden/>
+              </w:rPr>
+              <w:fldChar w:fldCharType="end"/>
+            </w:r>
+          </w:hyperlink>
+        </w:p>
+        <w:p>
+          <w:pPr>
+            <w:pStyle w:val="Spistreci2"/>
+            <w:tabs>
+              <w:tab w:val="right" w:leader="dot" w:pos="9062"/>
+            </w:tabs>
+            <w:rPr>
+              <w:rFonts w:asciiTheme="minorHAnsi" w:eastAsiaTheme="minorEastAsia" w:hAnsiTheme="minorHAnsi"/>
+              <w:noProof/>
+              <w:kern w:val="2"/>
+              <w:szCs w:val="24"/>
+              <w:lang w:eastAsia="pl-PL"/>
+              <w14:ligatures w14:val="standardContextual"/>
+            </w:rPr>
+          </w:pPr>
+          <w:hyperlink w:anchor="_Toc155955732" w:history="1">
+            <w:r>
+              <w:rPr>
+                <w:rStyle w:val="Hipercze"/>
+                <w:noProof/>
+              </w:rPr>
+              <w:t>2.2 Lista funkcjonalności (Przypadki użycia)</w:t>
+            </w:r>
+            <w:r>
+              <w:rPr>
+                <w:noProof/>
+                <w:webHidden/>
+              </w:rPr>
+              <w:tab/>
+            </w:r>
+            <w:r>
+              <w:rPr>
+                <w:noProof/>
+                <w:webHidden/>
+              </w:rPr>
+              <w:fldChar w:fldCharType="begin"/>
+            </w:r>
+            <w:r>
+              <w:rPr>
+                <w:noProof/>
+                <w:webHidden/>
+              </w:rPr>
+              <w:instrText xml:space="preserve"> PAGEREF _Toc155955732 \h </w:instrText>
+            </w:r>
+            <w:r>
+              <w:rPr>
+                <w:noProof/>
+                <w:webHidden/>
+              </w:rPr>
+            </w:r>
+            <w:r>
+              <w:rPr>
+                <w:noProof/>
+                <w:webHidden/>
+              </w:rPr>
+              <w:fldChar w:fldCharType="separate"/>
+            </w:r>
+            <w:r>
+              <w:rPr>
+                <w:noProof/>
+                <w:webHidden/>
+              </w:rPr>
+              <w:t>11</w:t>
+            </w:r>
+            <w:r>
+              <w:rPr>
+                <w:noProof/>
+                <w:webHidden/>
+              </w:rPr>
+              <w:fldChar w:fldCharType="end"/>
+            </w:r>
+          </w:hyperlink>
+        </w:p>
+        <w:p>
+          <w:pPr>
+            <w:pStyle w:val="Spistreci2"/>
+            <w:tabs>
+              <w:tab w:val="right" w:leader="dot" w:pos="9062"/>
+            </w:tabs>
+            <w:rPr>
+              <w:rFonts w:asciiTheme="minorHAnsi" w:eastAsiaTheme="minorEastAsia" w:hAnsiTheme="minorHAnsi"/>
+              <w:noProof/>
+              <w:kern w:val="2"/>
+              <w:szCs w:val="24"/>
+              <w:lang w:eastAsia="pl-PL"/>
+              <w14:ligatures w14:val="standardContextual"/>
+            </w:rPr>
+          </w:pPr>
+          <w:hyperlink w:anchor="_Toc155955733" w:history="1">
+            <w:r>
+              <w:rPr>
+                <w:rStyle w:val="Hipercze"/>
+                <w:noProof/>
+              </w:rPr>
+              <w:t>2.3 Grupy użytkowników</w:t>
+            </w:r>
+            <w:r>
+              <w:rPr>
+                <w:noProof/>
+                <w:webHidden/>
+              </w:rPr>
+              <w:tab/>
+            </w:r>
+            <w:r>
+              <w:rPr>
+                <w:noProof/>
+                <w:webHidden/>
+              </w:rPr>
+              <w:fldChar w:fldCharType="begin"/>
+            </w:r>
+            <w:r>
+              <w:rPr>
+                <w:noProof/>
+                <w:webHidden/>
+              </w:rPr>
+              <w:instrText xml:space="preserve"> PAGEREF _Toc155955733 \h </w:instrText>
+            </w:r>
+            <w:r>
+              <w:rPr>
+                <w:noProof/>
+                <w:webHidden/>
+              </w:rPr>
+            </w:r>
+            <w:r>
+              <w:rPr>
+                <w:noProof/>
+                <w:webHidden/>
+              </w:rPr>
+              <w:fldChar w:fldCharType="separate"/>
+            </w:r>
+            <w:r>
+              <w:rPr>
+                <w:noProof/>
+                <w:webHidden/>
+              </w:rPr>
+              <w:t>12</w:t>
+            </w:r>
+            <w:r>
+              <w:rPr>
+                <w:noProof/>
+                <w:webHidden/>
+              </w:rPr>
+              <w:fldChar w:fldCharType="end"/>
+            </w:r>
+          </w:hyperlink>
+        </w:p>
+        <w:p>
+          <w:pPr>
+            <w:pStyle w:val="Spistreci2"/>
+            <w:tabs>
+              <w:tab w:val="right" w:leader="dot" w:pos="9062"/>
+            </w:tabs>
+            <w:rPr>
+              <w:rFonts w:asciiTheme="minorHAnsi" w:eastAsiaTheme="minorEastAsia" w:hAnsiTheme="minorHAnsi"/>
+              <w:noProof/>
+              <w:kern w:val="2"/>
+              <w:szCs w:val="24"/>
+              <w:lang w:eastAsia="pl-PL"/>
+              <w14:ligatures w14:val="standardContextual"/>
+            </w:rPr>
+          </w:pPr>
+          <w:hyperlink w:anchor="_Toc155955734" w:history="1">
+            <w:r>
+              <w:rPr>
+                <w:rStyle w:val="Hipercze"/>
+                <w:noProof/>
+              </w:rPr>
+              <w:t>2.4 Diagramy przypadków użycia</w:t>
+            </w:r>
+            <w:r>
+              <w:rPr>
+                <w:noProof/>
+                <w:webHidden/>
+              </w:rPr>
+              <w:tab/>
+            </w:r>
+            <w:r>
+              <w:rPr>
+                <w:noProof/>
+                <w:webHidden/>
+              </w:rPr>
+              <w:fldChar w:fldCharType="begin"/>
+            </w:r>
+            <w:r>
+              <w:rPr>
+                <w:noProof/>
+                <w:webHidden/>
+              </w:rPr>
+              <w:instrText xml:space="preserve"> PAGEREF _Toc155955734 \h </w:instrText>
+            </w:r>
+            <w:r>
+              <w:rPr>
+                <w:noProof/>
+                <w:webHidden/>
+              </w:rPr>
+            </w:r>
+            <w:r>
+              <w:rPr>
+                <w:noProof/>
+                <w:webHidden/>
+              </w:rPr>
+              <w:fldChar w:fldCharType="separate"/>
+            </w:r>
+            <w:r>
+              <w:rPr>
+                <w:noProof/>
+                <w:webHidden/>
+              </w:rPr>
+              <w:t>13</w:t>
+            </w:r>
+            <w:r>
+              <w:rPr>
+                <w:noProof/>
+                <w:webHidden/>
+              </w:rPr>
+              <w:fldChar w:fldCharType="end"/>
+            </w:r>
+          </w:hyperlink>
+        </w:p>
+        <w:p>
+          <w:pPr>
+            <w:pStyle w:val="Spistreci2"/>
+            <w:tabs>
+              <w:tab w:val="right" w:leader="dot" w:pos="9062"/>
+            </w:tabs>
+            <w:rPr>
+              <w:rFonts w:asciiTheme="minorHAnsi" w:eastAsiaTheme="minorEastAsia" w:hAnsiTheme="minorHAnsi"/>
+              <w:noProof/>
+              <w:kern w:val="2"/>
+              <w:szCs w:val="24"/>
+              <w:lang w:eastAsia="pl-PL"/>
+              <w14:ligatures w14:val="standardContextual"/>
+            </w:rPr>
+          </w:pPr>
+          <w:hyperlink w:anchor="_Toc155955735" w:history="1">
+            <w:r>
+              <w:rPr>
+                <w:rStyle w:val="Hipercze"/>
+                <w:noProof/>
+              </w:rPr>
+              <w:t>2.5 Scenariusze</w:t>
+            </w:r>
+            <w:r>
+              <w:rPr>
+                <w:noProof/>
+                <w:webHidden/>
+              </w:rPr>
+              <w:tab/>
+            </w:r>
+            <w:r>
+              <w:rPr>
+                <w:noProof/>
+                <w:webHidden/>
+              </w:rPr>
+              <w:fldChar w:fldCharType="begin"/>
+            </w:r>
+            <w:r>
+              <w:rPr>
+                <w:noProof/>
+                <w:webHidden/>
+              </w:rPr>
+              <w:instrText xml:space="preserve"> PAGEREF _Toc155955735 \h </w:instrText>
+            </w:r>
+            <w:r>
+              <w:rPr>
+                <w:noProof/>
+                <w:webHidden/>
+              </w:rPr>
+            </w:r>
+            <w:r>
+              <w:rPr>
+                <w:noProof/>
+                <w:webHidden/>
+              </w:rPr>
+              <w:fldChar w:fldCharType="separate"/>
+            </w:r>
+            <w:r>
+              <w:rPr>
+                <w:noProof/>
+                <w:webHidden/>
+              </w:rPr>
+              <w:t>16</w:t>
             </w:r>
             <w:r>
               <w:rPr>
@@ -2016,9 +2308,9 @@
         <w:pStyle w:val="Nagwek1"/>
       </w:pPr>
       <w:bookmarkStart w:id="1" w:name="_Toc155601026"/>
-      <w:bookmarkStart w:id="2" w:name="_Toc155864003"/>
-      <w:r>
-        <w:t>Streszczenie pracy dyplomowej</w:t>
+      <w:bookmarkStart w:id="2" w:name="_Toc155955723"/>
+      <w:r>
+        <w:t>Streszczenie</w:t>
       </w:r>
       <w:bookmarkEnd w:id="1"/>
       <w:bookmarkEnd w:id="2"/>
@@ -2028,9 +2320,9 @@
       <w:pPr>
         <w:pStyle w:val="Nagwek2"/>
       </w:pPr>
-      <w:bookmarkStart w:id="3" w:name="_Toc155864004"/>
-      <w:r>
-        <w:t>Streszczenie pracy dyplomowej w języku polskim</w:t>
+      <w:bookmarkStart w:id="3" w:name="_Toc155955724"/>
+      <w:r>
+        <w:t>Streszczenie w języku polskim</w:t>
       </w:r>
       <w:bookmarkEnd w:id="3"/>
     </w:p>
@@ -2314,16 +2606,13 @@
         <w:pStyle w:val="Nagwek2"/>
         <w:jc w:val="left"/>
       </w:pPr>
-      <w:bookmarkStart w:id="4" w:name="_Toc155864005"/>
-      <w:r>
-        <w:t>Streszczenie pracy dyplomowej w języku angielskim</w:t>
-      </w:r>
-      <w:r>
-        <w:t xml:space="preserve"> – English </w:t>
-      </w:r>
-      <w:proofErr w:type="spellStart"/>
-      <w:r>
-        <w:t>abstract</w:t>
+      <w:bookmarkStart w:id="4" w:name="_Toc155955725"/>
+      <w:proofErr w:type="spellStart"/>
+      <w:r>
+        <w:t>A</w:t>
+      </w:r>
+      <w:r>
+        <w:t>bstract</w:t>
       </w:r>
       <w:bookmarkEnd w:id="4"/>
       <w:proofErr w:type="spellEnd"/>
@@ -4290,7 +4579,7 @@
         </w:numPr>
         <w:ind w:left="426" w:hanging="426"/>
       </w:pPr>
-      <w:bookmarkStart w:id="5" w:name="_Toc155864006"/>
+      <w:bookmarkStart w:id="5" w:name="_Toc155955726"/>
       <w:r>
         <w:lastRenderedPageBreak/>
         <w:t>Wstęp</w:t>
@@ -4302,7 +4591,7 @@
       <w:pPr>
         <w:pStyle w:val="Nagwek2"/>
       </w:pPr>
-      <w:bookmarkStart w:id="6" w:name="_Toc155864007"/>
+      <w:bookmarkStart w:id="6" w:name="_Toc155955727"/>
       <w:r>
         <w:t xml:space="preserve">1.1 </w:t>
       </w:r>
@@ -4617,13 +4906,16 @@
         <w:ind w:left="426" w:hanging="426"/>
         <w:jc w:val="left"/>
       </w:pPr>
-      <w:bookmarkStart w:id="7" w:name="_Toc155864008"/>
+      <w:bookmarkStart w:id="7" w:name="_Toc155955728"/>
       <w:r>
         <w:lastRenderedPageBreak/>
         <w:t>Cel i zakres pracy</w:t>
       </w:r>
       <w:r>
         <w:t xml:space="preserve"> dyplomowej</w:t>
+      </w:r>
+      <w:r>
+        <w:t xml:space="preserve"> – dodać wzmiankę o panelu administratora pisanym przez Grzegorza Krycha</w:t>
       </w:r>
       <w:bookmarkEnd w:id="7"/>
     </w:p>
@@ -5046,12 +5338,15 @@
       <w:pPr>
         <w:pStyle w:val="Nagwek2"/>
       </w:pPr>
-      <w:bookmarkStart w:id="8" w:name="_Toc155864009"/>
+      <w:bookmarkStart w:id="8" w:name="_Toc155955729"/>
       <w:r>
         <w:t xml:space="preserve">1.2 </w:t>
       </w:r>
       <w:r>
         <w:t>Wykorzystane technologie</w:t>
+      </w:r>
+      <w:r>
+        <w:t xml:space="preserve"> – rozszerzyć opis niektórych technologii</w:t>
       </w:r>
       <w:bookmarkEnd w:id="8"/>
     </w:p>
@@ -5155,7 +5450,6 @@
         <w:ind w:firstLine="567"/>
       </w:pPr>
       <w:r>
-        <w:lastRenderedPageBreak/>
         <w:t>Baza danych:</w:t>
       </w:r>
     </w:p>
@@ -6515,7 +6809,7 @@
       <w:pPr>
         <w:pStyle w:val="Nagwek1"/>
       </w:pPr>
-      <w:bookmarkStart w:id="9" w:name="_Toc155864010"/>
+      <w:bookmarkStart w:id="9" w:name="_Toc155955730"/>
       <w:r>
         <w:lastRenderedPageBreak/>
         <w:t xml:space="preserve">2. </w:t>
@@ -6530,7 +6824,7 @@
       <w:pPr>
         <w:pStyle w:val="Nagwek2"/>
       </w:pPr>
-      <w:bookmarkStart w:id="10" w:name="_Toc155864011"/>
+      <w:bookmarkStart w:id="10" w:name="_Toc155955731"/>
       <w:r>
         <w:t xml:space="preserve">2.1 </w:t>
       </w:r>
@@ -6601,9 +6895,11 @@
       <w:pPr>
         <w:pStyle w:val="Nagwek2"/>
       </w:pPr>
+      <w:bookmarkStart w:id="11" w:name="_Toc155955732"/>
       <w:r>
         <w:t>2.2 Lista funkcjonalności (Przypadki użycia)</w:t>
       </w:r>
+      <w:bookmarkEnd w:id="11"/>
     </w:p>
     <w:p/>
     <w:p>
@@ -6830,12 +7126,14 @@
       <w:pPr>
         <w:pStyle w:val="Nagwek2"/>
       </w:pPr>
+      <w:bookmarkStart w:id="12" w:name="_Toc155955733"/>
       <w:r>
         <w:t xml:space="preserve">2.3 </w:t>
       </w:r>
       <w:r>
         <w:t>Grupy użytkowników</w:t>
       </w:r>
+      <w:bookmarkEnd w:id="12"/>
     </w:p>
     <w:p/>
     <w:p>
@@ -7388,6 +7686,7 @@
       <w:pPr>
         <w:pStyle w:val="Nagwek2"/>
       </w:pPr>
+      <w:bookmarkStart w:id="13" w:name="_Toc155955734"/>
       <w:r>
         <w:lastRenderedPageBreak/>
         <w:t>2.4 Diagram</w:t>
@@ -7398,6 +7697,7 @@
       <w:r>
         <w:t xml:space="preserve"> przypadków użycia</w:t>
       </w:r>
+      <w:bookmarkEnd w:id="13"/>
     </w:p>
     <w:p/>
     <w:p>
@@ -7462,10 +7762,10 @@
           <w:noProof/>
         </w:rPr>
         <w:drawing>
-          <wp:inline distT="0" distB="0" distL="0" distR="0" wp14:anchorId="308DCE2C" wp14:editId="3330D95F">
+          <wp:inline distT="0" distB="0" distL="0" distR="0" wp14:anchorId="455AEB28" wp14:editId="019516A5">
             <wp:extent cx="5791200" cy="6293485"/>
             <wp:effectExtent l="0" t="0" r="0" b="0"/>
-            <wp:docPr id="524528129" name="Obraz 9"/>
+            <wp:docPr id="769531618" name="Obraz 2"/>
             <wp:cNvGraphicFramePr>
               <a:graphicFrameLocks xmlns:a="http://schemas.openxmlformats.org/drawingml/2006/main" noChangeAspect="1"/>
             </wp:cNvGraphicFramePr>
@@ -7473,7 +7773,7 @@
               <a:graphicData uri="http://schemas.openxmlformats.org/drawingml/2006/picture">
                 <pic:pic xmlns:pic="http://schemas.openxmlformats.org/drawingml/2006/picture">
                   <pic:nvPicPr>
-                    <pic:cNvPr id="0" name="Picture 9"/>
+                    <pic:cNvPr id="0" name="Picture 3"/>
                     <pic:cNvPicPr>
                       <a:picLocks noChangeAspect="1" noChangeArrowheads="1"/>
                     </pic:cNvPicPr>
@@ -7557,10 +7857,10 @@
         </w:rPr>
         <w:lastRenderedPageBreak/>
         <w:drawing>
-          <wp:inline distT="0" distB="0" distL="0" distR="0" wp14:anchorId="17BA63F3" wp14:editId="29C6301F">
-            <wp:extent cx="5647575" cy="4077730"/>
-            <wp:effectExtent l="0" t="0" r="0" b="0"/>
-            <wp:docPr id="2109486886" name="Obraz 10"/>
+          <wp:inline distT="0" distB="0" distL="0" distR="0" wp14:anchorId="035053ED" wp14:editId="11B255DF">
+            <wp:extent cx="5618206" cy="4056525"/>
+            <wp:effectExtent l="0" t="0" r="1905" b="1270"/>
+            <wp:docPr id="1477917737" name="Obraz 3"/>
             <wp:cNvGraphicFramePr>
               <a:graphicFrameLocks xmlns:a="http://schemas.openxmlformats.org/drawingml/2006/main" noChangeAspect="1"/>
             </wp:cNvGraphicFramePr>
@@ -7568,7 +7868,7 @@
               <a:graphicData uri="http://schemas.openxmlformats.org/drawingml/2006/picture">
                 <pic:pic xmlns:pic="http://schemas.openxmlformats.org/drawingml/2006/picture">
                   <pic:nvPicPr>
-                    <pic:cNvPr id="0" name="Picture 10"/>
+                    <pic:cNvPr id="0" name="Picture 4"/>
                     <pic:cNvPicPr>
                       <a:picLocks noChangeAspect="1" noChangeArrowheads="1"/>
                     </pic:cNvPicPr>
@@ -7589,7 +7889,7 @@
                   <pic:spPr bwMode="auto">
                     <a:xfrm>
                       <a:off x="0" y="0"/>
-                      <a:ext cx="5650637" cy="4079941"/>
+                      <a:ext cx="5621106" cy="4058619"/>
                     </a:xfrm>
                     <a:prstGeom prst="rect">
                       <a:avLst/>
@@ -7656,10 +7956,10 @@
           <w:szCs w:val="28"/>
         </w:rPr>
         <w:drawing>
-          <wp:inline distT="0" distB="0" distL="0" distR="0" wp14:anchorId="7C545344" wp14:editId="677C61F0">
-            <wp:extent cx="5622341" cy="4059509"/>
-            <wp:effectExtent l="0" t="0" r="0" b="0"/>
-            <wp:docPr id="1999592144" name="Obraz 11"/>
+          <wp:inline distT="0" distB="0" distL="0" distR="0" wp14:anchorId="2ECE0849" wp14:editId="1A1423E9">
+            <wp:extent cx="5749925" cy="4151630"/>
+            <wp:effectExtent l="0" t="0" r="3175" b="1270"/>
+            <wp:docPr id="1824693697" name="Obraz 4"/>
             <wp:cNvGraphicFramePr>
               <a:graphicFrameLocks xmlns:a="http://schemas.openxmlformats.org/drawingml/2006/main" noChangeAspect="1"/>
             </wp:cNvGraphicFramePr>
@@ -7667,7 +7967,7 @@
               <a:graphicData uri="http://schemas.openxmlformats.org/drawingml/2006/picture">
                 <pic:pic xmlns:pic="http://schemas.openxmlformats.org/drawingml/2006/picture">
                   <pic:nvPicPr>
-                    <pic:cNvPr id="0" name="Picture 11"/>
+                    <pic:cNvPr id="0" name="Picture 5"/>
                     <pic:cNvPicPr>
                       <a:picLocks noChangeAspect="1" noChangeArrowheads="1"/>
                     </pic:cNvPicPr>
@@ -7688,7 +7988,7 @@
                   <pic:spPr bwMode="auto">
                     <a:xfrm>
                       <a:off x="0" y="0"/>
-                      <a:ext cx="5633888" cy="4067846"/>
+                      <a:ext cx="5749925" cy="4151630"/>
                     </a:xfrm>
                     <a:prstGeom prst="rect">
                       <a:avLst/>
@@ -7754,18 +8054,14 @@
       </w:pPr>
       <w:r>
         <w:rPr>
-          <w:rFonts w:cs="Times New Roman"/>
-          <w:b/>
           <w:noProof/>
-          <w:sz w:val="28"/>
-          <w:szCs w:val="28"/>
         </w:rPr>
         <w:lastRenderedPageBreak/>
         <w:drawing>
-          <wp:inline distT="0" distB="0" distL="0" distR="0" wp14:anchorId="44E7D00A" wp14:editId="209AA36D">
-            <wp:extent cx="5647577" cy="4077730"/>
-            <wp:effectExtent l="0" t="0" r="0" b="0"/>
-            <wp:docPr id="1128919669" name="Obraz 12"/>
+          <wp:inline distT="0" distB="0" distL="0" distR="0" wp14:anchorId="4A79EBC4" wp14:editId="515A8E5B">
+            <wp:extent cx="5651157" cy="4080316"/>
+            <wp:effectExtent l="0" t="0" r="6985" b="0"/>
+            <wp:docPr id="1221828491" name="Obraz 5"/>
             <wp:cNvGraphicFramePr>
               <a:graphicFrameLocks xmlns:a="http://schemas.openxmlformats.org/drawingml/2006/main" noChangeAspect="1"/>
             </wp:cNvGraphicFramePr>
@@ -7773,7 +8069,7 @@
               <a:graphicData uri="http://schemas.openxmlformats.org/drawingml/2006/picture">
                 <pic:pic xmlns:pic="http://schemas.openxmlformats.org/drawingml/2006/picture">
                   <pic:nvPicPr>
-                    <pic:cNvPr id="0" name="Picture 12"/>
+                    <pic:cNvPr id="0" name="Picture 6"/>
                     <pic:cNvPicPr>
                       <a:picLocks noChangeAspect="1" noChangeArrowheads="1"/>
                     </pic:cNvPicPr>
@@ -7794,7 +8090,7 @@
                   <pic:spPr bwMode="auto">
                     <a:xfrm>
                       <a:off x="0" y="0"/>
-                      <a:ext cx="5658373" cy="4085525"/>
+                      <a:ext cx="5656764" cy="4084364"/>
                     </a:xfrm>
                     <a:prstGeom prst="rect">
                       <a:avLst/>
@@ -7864,10 +8160,10 @@
           <w:noProof/>
         </w:rPr>
         <w:drawing>
-          <wp:inline distT="0" distB="0" distL="0" distR="0" wp14:anchorId="1409F9C7" wp14:editId="7B41A66D">
-            <wp:extent cx="5647850" cy="4102254"/>
+          <wp:inline distT="0" distB="0" distL="0" distR="0" wp14:anchorId="68E00FB1" wp14:editId="2843EFFD">
+            <wp:extent cx="5642919" cy="4098672"/>
             <wp:effectExtent l="0" t="0" r="0" b="0"/>
-            <wp:docPr id="564048702" name="Obraz 13"/>
+            <wp:docPr id="1464987765" name="Obraz 6"/>
             <wp:cNvGraphicFramePr>
               <a:graphicFrameLocks xmlns:a="http://schemas.openxmlformats.org/drawingml/2006/main" noChangeAspect="1"/>
             </wp:cNvGraphicFramePr>
@@ -7875,7 +8171,7 @@
               <a:graphicData uri="http://schemas.openxmlformats.org/drawingml/2006/picture">
                 <pic:pic xmlns:pic="http://schemas.openxmlformats.org/drawingml/2006/picture">
                   <pic:nvPicPr>
-                    <pic:cNvPr id="0" name="Picture 13"/>
+                    <pic:cNvPr id="0" name="Picture 7"/>
                     <pic:cNvPicPr>
                       <a:picLocks noChangeAspect="1" noChangeArrowheads="1"/>
                     </pic:cNvPicPr>
@@ -7896,7 +8192,7 @@
                   <pic:spPr bwMode="auto">
                     <a:xfrm>
                       <a:off x="0" y="0"/>
-                      <a:ext cx="5650126" cy="4103907"/>
+                      <a:ext cx="5647631" cy="4102094"/>
                     </a:xfrm>
                     <a:prstGeom prst="rect">
                       <a:avLst/>
@@ -7964,10 +8260,10 @@
         </w:rPr>
         <w:lastRenderedPageBreak/>
         <w:drawing>
-          <wp:inline distT="0" distB="0" distL="0" distR="0" wp14:anchorId="46E20279" wp14:editId="35E70899">
-            <wp:extent cx="5749925" cy="4242435"/>
-            <wp:effectExtent l="0" t="0" r="3175" b="5715"/>
-            <wp:docPr id="977070284" name="Obraz 14"/>
+          <wp:inline distT="0" distB="0" distL="0" distR="0" wp14:anchorId="145A535F" wp14:editId="70953CA1">
+            <wp:extent cx="5675870" cy="4187795"/>
+            <wp:effectExtent l="0" t="0" r="1270" b="3810"/>
+            <wp:docPr id="1097437212" name="Obraz 7"/>
             <wp:cNvGraphicFramePr>
               <a:graphicFrameLocks xmlns:a="http://schemas.openxmlformats.org/drawingml/2006/main" noChangeAspect="1"/>
             </wp:cNvGraphicFramePr>
@@ -7975,7 +8271,7 @@
               <a:graphicData uri="http://schemas.openxmlformats.org/drawingml/2006/picture">
                 <pic:pic xmlns:pic="http://schemas.openxmlformats.org/drawingml/2006/picture">
                   <pic:nvPicPr>
-                    <pic:cNvPr id="0" name="Picture 14"/>
+                    <pic:cNvPr id="0" name="Picture 8"/>
                     <pic:cNvPicPr>
                       <a:picLocks noChangeAspect="1" noChangeArrowheads="1"/>
                     </pic:cNvPicPr>
@@ -7996,7 +8292,7 @@
                   <pic:spPr bwMode="auto">
                     <a:xfrm>
                       <a:off x="0" y="0"/>
-                      <a:ext cx="5749925" cy="4242435"/>
+                      <a:ext cx="5677143" cy="4188734"/>
                     </a:xfrm>
                     <a:prstGeom prst="rect">
                       <a:avLst/>
@@ -8057,32 +8353,1411 @@
     </w:p>
     <w:p>
       <w:pPr>
-        <w:rPr>
-          <w:rFonts w:cs="Times New Roman"/>
-          <w:b/>
-          <w:sz w:val="28"/>
-          <w:szCs w:val="28"/>
-        </w:rPr>
-      </w:pPr>
-    </w:p>
-    <w:p>
-      <w:pPr>
         <w:pStyle w:val="Nagwek2"/>
-      </w:pPr>
+        <w:tabs>
+          <w:tab w:val="left" w:pos="2646"/>
+        </w:tabs>
+      </w:pPr>
+      <w:bookmarkStart w:id="14" w:name="_Toc155955735"/>
       <w:r>
         <w:t>2.5 Scenariusze</w:t>
       </w:r>
-    </w:p>
-    <w:p>
-      <w:pPr>
-        <w:rPr>
-          <w:rFonts w:cs="Times New Roman"/>
-          <w:b/>
-          <w:sz w:val="28"/>
-          <w:szCs w:val="28"/>
-        </w:rPr>
-      </w:pPr>
-    </w:p>
+      <w:bookmarkEnd w:id="14"/>
+    </w:p>
+    <w:p/>
+    <w:p>
+      <w:r>
+        <w:t>Przypadek użycia:</w:t>
+      </w:r>
+      <w:r>
+        <w:t xml:space="preserve"> 1.1</w:t>
+      </w:r>
+      <w:r>
+        <w:t xml:space="preserve"> </w:t>
+      </w:r>
+      <w:r>
+        <w:t xml:space="preserve">Wyświetlenie </w:t>
+      </w:r>
+      <w:r>
+        <w:t>dostępnych rejsów</w:t>
+      </w:r>
+    </w:p>
+    <w:p>
+      <w:r>
+        <w:t>Aktor: Gość</w:t>
+      </w:r>
+    </w:p>
+    <w:p>
+      <w:r>
+        <w:t>Scenariusz:</w:t>
+      </w:r>
+    </w:p>
+    <w:p>
+      <w:pPr>
+        <w:pStyle w:val="Akapitzlist"/>
+        <w:numPr>
+          <w:ilvl w:val="0"/>
+          <w:numId w:val="18"/>
+        </w:numPr>
+        <w:ind w:left="709" w:hanging="283"/>
+      </w:pPr>
+      <w:r>
+        <w:t xml:space="preserve">Gość </w:t>
+      </w:r>
+      <w:r>
+        <w:t>przechodzi</w:t>
+      </w:r>
+      <w:r>
+        <w:t xml:space="preserve"> na stronę internetową</w:t>
+      </w:r>
+    </w:p>
+    <w:p>
+      <w:pPr>
+        <w:pStyle w:val="Akapitzlist"/>
+        <w:numPr>
+          <w:ilvl w:val="0"/>
+          <w:numId w:val="18"/>
+        </w:numPr>
+        <w:ind w:left="709" w:hanging="283"/>
+      </w:pPr>
+      <w:r>
+        <w:t>System prezentuje panel powitalny</w:t>
+      </w:r>
+    </w:p>
+    <w:p>
+      <w:pPr>
+        <w:pStyle w:val="Akapitzlist"/>
+        <w:numPr>
+          <w:ilvl w:val="0"/>
+          <w:numId w:val="18"/>
+        </w:numPr>
+        <w:ind w:left="709" w:hanging="283"/>
+      </w:pPr>
+      <w:r>
+        <w:t>Z poziomu omawianego panelu na stronie głównej bądź zakładki ‘Oferta’ gość wybiera przycisk ‘Eventy’</w:t>
+      </w:r>
+    </w:p>
+    <w:p>
+      <w:pPr>
+        <w:pStyle w:val="Akapitzlist"/>
+        <w:numPr>
+          <w:ilvl w:val="0"/>
+          <w:numId w:val="18"/>
+        </w:numPr>
+        <w:ind w:left="709" w:hanging="283"/>
+      </w:pPr>
+      <w:r>
+        <w:t>System prezentuje listę dostępnych rodzajów rejsów</w:t>
+      </w:r>
+    </w:p>
+    <w:p>
+      <w:r>
+        <w:t xml:space="preserve">Przypadek użycia: </w:t>
+      </w:r>
+      <w:r>
+        <w:t xml:space="preserve">1.2 </w:t>
+      </w:r>
+      <w:r>
+        <w:t xml:space="preserve">Wyświetlenie dostępnych </w:t>
+      </w:r>
+      <w:r>
+        <w:t>kursów</w:t>
+      </w:r>
+    </w:p>
+    <w:p>
+      <w:r>
+        <w:t>Aktor: Gość</w:t>
+      </w:r>
+    </w:p>
+    <w:p>
+      <w:r>
+        <w:t>Scenariusz:</w:t>
+      </w:r>
+    </w:p>
+    <w:p>
+      <w:pPr>
+        <w:pStyle w:val="Akapitzlist"/>
+        <w:numPr>
+          <w:ilvl w:val="0"/>
+          <w:numId w:val="25"/>
+        </w:numPr>
+        <w:ind w:left="709" w:hanging="283"/>
+      </w:pPr>
+      <w:r>
+        <w:t xml:space="preserve">Gość </w:t>
+      </w:r>
+      <w:r>
+        <w:t>przechodzi</w:t>
+      </w:r>
+      <w:r>
+        <w:t xml:space="preserve"> na stronę internetową</w:t>
+      </w:r>
+    </w:p>
+    <w:p>
+      <w:pPr>
+        <w:pStyle w:val="Akapitzlist"/>
+        <w:numPr>
+          <w:ilvl w:val="0"/>
+          <w:numId w:val="25"/>
+        </w:numPr>
+        <w:ind w:left="709" w:hanging="283"/>
+      </w:pPr>
+      <w:r>
+        <w:t>System prezentuje panel powitalny</w:t>
+      </w:r>
+    </w:p>
+    <w:p>
+      <w:pPr>
+        <w:pStyle w:val="Akapitzlist"/>
+        <w:numPr>
+          <w:ilvl w:val="0"/>
+          <w:numId w:val="25"/>
+        </w:numPr>
+        <w:ind w:left="709" w:hanging="283"/>
+      </w:pPr>
+      <w:r>
+        <w:t>Z poziomu omawianego panelu na stronie głównej bądź zakładki ‘Oferta’ gość wybiera przycisk ‘</w:t>
+      </w:r>
+      <w:r>
+        <w:t>Kurs</w:t>
+      </w:r>
+      <w:r>
+        <w:t>y’</w:t>
+      </w:r>
+    </w:p>
+    <w:p>
+      <w:pPr>
+        <w:pStyle w:val="Akapitzlist"/>
+        <w:numPr>
+          <w:ilvl w:val="0"/>
+          <w:numId w:val="25"/>
+        </w:numPr>
+        <w:ind w:left="709" w:hanging="283"/>
+      </w:pPr>
+      <w:r>
+        <w:t xml:space="preserve">System prezentuje listę dostępnych rodzajów </w:t>
+      </w:r>
+      <w:r>
+        <w:t>kursów</w:t>
+      </w:r>
+    </w:p>
+    <w:p>
+      <w:r>
+        <w:lastRenderedPageBreak/>
+        <w:t xml:space="preserve">Przypadek użycia: </w:t>
+      </w:r>
+      <w:r>
+        <w:t>1.</w:t>
+      </w:r>
+      <w:r>
+        <w:t>3</w:t>
+      </w:r>
+      <w:r>
+        <w:t xml:space="preserve"> Wyświetlenie </w:t>
+      </w:r>
+      <w:r>
+        <w:t>Informacji kontaktowych</w:t>
+      </w:r>
+    </w:p>
+    <w:p>
+      <w:r>
+        <w:t>Aktor: Gość</w:t>
+      </w:r>
+    </w:p>
+    <w:p>
+      <w:r>
+        <w:t>Scenariusz:</w:t>
+      </w:r>
+    </w:p>
+    <w:p>
+      <w:pPr>
+        <w:pStyle w:val="Akapitzlist"/>
+        <w:numPr>
+          <w:ilvl w:val="0"/>
+          <w:numId w:val="26"/>
+        </w:numPr>
+        <w:ind w:left="709" w:hanging="283"/>
+      </w:pPr>
+      <w:r>
+        <w:t xml:space="preserve">Gość </w:t>
+      </w:r>
+      <w:r>
+        <w:t>przechodzi</w:t>
+      </w:r>
+      <w:r>
+        <w:t xml:space="preserve"> na stronę internetową</w:t>
+      </w:r>
+    </w:p>
+    <w:p>
+      <w:pPr>
+        <w:pStyle w:val="Akapitzlist"/>
+        <w:numPr>
+          <w:ilvl w:val="0"/>
+          <w:numId w:val="26"/>
+        </w:numPr>
+        <w:ind w:left="709" w:hanging="283"/>
+      </w:pPr>
+      <w:r>
+        <w:t>Z poziomu zakładki ‘</w:t>
+      </w:r>
+      <w:r>
+        <w:t>O firmie</w:t>
+      </w:r>
+      <w:r>
+        <w:t>’ gość wybiera przycisk ‘</w:t>
+      </w:r>
+      <w:r>
+        <w:t>Kontakt</w:t>
+      </w:r>
+      <w:r>
+        <w:t>’</w:t>
+      </w:r>
+    </w:p>
+    <w:p>
+      <w:pPr>
+        <w:pStyle w:val="Akapitzlist"/>
+        <w:numPr>
+          <w:ilvl w:val="0"/>
+          <w:numId w:val="26"/>
+        </w:numPr>
+        <w:ind w:left="709" w:hanging="283"/>
+      </w:pPr>
+      <w:r>
+        <w:t xml:space="preserve">System prezentuje </w:t>
+      </w:r>
+      <w:r>
+        <w:t>informacje kontaktowe</w:t>
+      </w:r>
+    </w:p>
+    <w:p>
+      <w:r>
+        <w:t xml:space="preserve">Przypadek użycia: </w:t>
+      </w:r>
+      <w:r>
+        <w:t>1.</w:t>
+      </w:r>
+      <w:r>
+        <w:t>4</w:t>
+      </w:r>
+      <w:r>
+        <w:t xml:space="preserve"> Wyświetlenie </w:t>
+      </w:r>
+      <w:r>
+        <w:t>najczęściej zadawanych pytań o kursy i rejsy</w:t>
+      </w:r>
+    </w:p>
+    <w:p>
+      <w:r>
+        <w:t>Aktor: Gość</w:t>
+      </w:r>
+    </w:p>
+    <w:p>
+      <w:r>
+        <w:t>Scenariusz:</w:t>
+      </w:r>
+    </w:p>
+    <w:p>
+      <w:pPr>
+        <w:pStyle w:val="Akapitzlist"/>
+        <w:numPr>
+          <w:ilvl w:val="0"/>
+          <w:numId w:val="27"/>
+        </w:numPr>
+        <w:ind w:left="709" w:hanging="283"/>
+      </w:pPr>
+      <w:r>
+        <w:t xml:space="preserve">Gość </w:t>
+      </w:r>
+      <w:r>
+        <w:t>przechodzi</w:t>
+      </w:r>
+      <w:r>
+        <w:t xml:space="preserve"> na stronę internetową</w:t>
+      </w:r>
+    </w:p>
+    <w:p>
+      <w:pPr>
+        <w:pStyle w:val="Akapitzlist"/>
+        <w:numPr>
+          <w:ilvl w:val="0"/>
+          <w:numId w:val="27"/>
+        </w:numPr>
+        <w:ind w:left="709" w:hanging="283"/>
+      </w:pPr>
+      <w:r>
+        <w:t>Z poziomu zakładki ‘O firmie’ gość wybiera przycisk ‘</w:t>
+      </w:r>
+      <w:r>
+        <w:t>Najczęściej zadawane pytania</w:t>
+      </w:r>
+      <w:r>
+        <w:t>’</w:t>
+      </w:r>
+    </w:p>
+    <w:p>
+      <w:pPr>
+        <w:pStyle w:val="Akapitzlist"/>
+        <w:numPr>
+          <w:ilvl w:val="0"/>
+          <w:numId w:val="27"/>
+        </w:numPr>
+        <w:ind w:left="709" w:hanging="283"/>
+      </w:pPr>
+      <w:r>
+        <w:t xml:space="preserve">System prezentuje </w:t>
+      </w:r>
+      <w:r>
+        <w:t>rozwijalną listę najczęściej zadawanych pytań</w:t>
+      </w:r>
+    </w:p>
+    <w:p>
+      <w:r>
+        <w:t xml:space="preserve">Przypadek użycia: </w:t>
+      </w:r>
+      <w:r>
+        <w:t xml:space="preserve">2.1 </w:t>
+      </w:r>
+      <w:r>
+        <w:t>Rezerwacja rejsu</w:t>
+      </w:r>
+    </w:p>
+    <w:p>
+      <w:r>
+        <w:t>Aktor: Gość</w:t>
+      </w:r>
+    </w:p>
+    <w:p>
+      <w:r>
+        <w:t>Scenariusz:</w:t>
+      </w:r>
+    </w:p>
+    <w:p>
+      <w:pPr>
+        <w:pStyle w:val="Akapitzlist"/>
+        <w:numPr>
+          <w:ilvl w:val="0"/>
+          <w:numId w:val="28"/>
+        </w:numPr>
+        <w:ind w:left="709" w:hanging="283"/>
+      </w:pPr>
+      <w:r>
+        <w:t xml:space="preserve">Gość </w:t>
+      </w:r>
+      <w:r>
+        <w:t>przechodzi</w:t>
+      </w:r>
+      <w:r>
+        <w:t xml:space="preserve"> na stronę internetową</w:t>
+      </w:r>
+    </w:p>
+    <w:p>
+      <w:pPr>
+        <w:pStyle w:val="Akapitzlist"/>
+        <w:numPr>
+          <w:ilvl w:val="0"/>
+          <w:numId w:val="28"/>
+        </w:numPr>
+        <w:ind w:left="709" w:hanging="283"/>
+      </w:pPr>
+      <w:r>
+        <w:t>System prezentuje panel powitalny</w:t>
+      </w:r>
+    </w:p>
+    <w:p>
+      <w:pPr>
+        <w:pStyle w:val="Akapitzlist"/>
+        <w:numPr>
+          <w:ilvl w:val="0"/>
+          <w:numId w:val="28"/>
+        </w:numPr>
+        <w:ind w:left="709" w:hanging="283"/>
+      </w:pPr>
+      <w:r>
+        <w:t xml:space="preserve">Z poziomu omawianego panelu na stronie głównej bądź zakładki ‘Oferta’ </w:t>
+      </w:r>
+      <w:r>
+        <w:t xml:space="preserve">gość </w:t>
+      </w:r>
+      <w:r>
+        <w:t>wybiera przycisk ‘Eventy’</w:t>
+      </w:r>
+    </w:p>
+    <w:p>
+      <w:pPr>
+        <w:pStyle w:val="Akapitzlist"/>
+        <w:numPr>
+          <w:ilvl w:val="0"/>
+          <w:numId w:val="28"/>
+        </w:numPr>
+        <w:ind w:left="709" w:hanging="283"/>
+      </w:pPr>
+      <w:r>
+        <w:t>System prezentuje listę dostępnych rodzajów rejsów</w:t>
+      </w:r>
+    </w:p>
+    <w:p>
+      <w:pPr>
+        <w:pStyle w:val="Akapitzlist"/>
+        <w:numPr>
+          <w:ilvl w:val="0"/>
+          <w:numId w:val="28"/>
+        </w:numPr>
+        <w:ind w:left="709" w:hanging="283"/>
+      </w:pPr>
+      <w:r>
+        <w:t xml:space="preserve">Gość wybiera </w:t>
+      </w:r>
+      <w:r>
+        <w:tab/>
+        <w:t xml:space="preserve">odpowiadający mu rodzaj </w:t>
+      </w:r>
+      <w:r>
+        <w:t>rejsu</w:t>
+      </w:r>
+      <w:r>
+        <w:t xml:space="preserve"> poprzez przycisk ‘Zobacz więcej’</w:t>
+      </w:r>
+    </w:p>
+    <w:p>
+      <w:pPr>
+        <w:pStyle w:val="Akapitzlist"/>
+        <w:ind w:left="709" w:hanging="283"/>
+      </w:pPr>
+      <w:r>
+        <w:t xml:space="preserve">6a. </w:t>
+      </w:r>
+      <w:r>
+        <w:t xml:space="preserve">System wyświetla szczegóły wybranego </w:t>
+      </w:r>
+      <w:r>
+        <w:t>rejsu</w:t>
+      </w:r>
+      <w:r>
+        <w:t xml:space="preserve"> z dostępnymi terminami</w:t>
+      </w:r>
+    </w:p>
+    <w:p>
+      <w:pPr>
+        <w:pStyle w:val="Akapitzlist"/>
+        <w:ind w:left="709" w:hanging="283"/>
+      </w:pPr>
+      <w:r>
+        <w:t xml:space="preserve">7a. </w:t>
+      </w:r>
+      <w:r>
+        <w:t>Gość przechodzi do procesu rezerwacji poprzez przycisk ‘Wybierz termin’</w:t>
+      </w:r>
+    </w:p>
+    <w:p>
+      <w:pPr>
+        <w:pStyle w:val="Akapitzlist"/>
+        <w:numPr>
+          <w:ilvl w:val="0"/>
+          <w:numId w:val="22"/>
+        </w:numPr>
+        <w:ind w:left="709" w:hanging="283"/>
+      </w:pPr>
+      <w:r>
+        <w:t>System prezentuje dostępne terminy</w:t>
+      </w:r>
+    </w:p>
+    <w:p>
+      <w:pPr>
+        <w:pStyle w:val="Akapitzlist"/>
+        <w:ind w:left="709" w:hanging="283"/>
+      </w:pPr>
+      <w:r>
+        <w:t xml:space="preserve">9a. </w:t>
+      </w:r>
+      <w:r>
+        <w:t xml:space="preserve">Gość wybiera interesujący go termin i </w:t>
+      </w:r>
+      <w:r>
+        <w:t xml:space="preserve">klika </w:t>
+      </w:r>
+      <w:r>
+        <w:t>‘Przejdź dalej’</w:t>
+      </w:r>
+    </w:p>
+    <w:p>
+      <w:pPr>
+        <w:pStyle w:val="Akapitzlist"/>
+        <w:tabs>
+          <w:tab w:val="left" w:pos="567"/>
+        </w:tabs>
+        <w:spacing w:after="0"/>
+        <w:ind w:left="851" w:hanging="511"/>
+      </w:pPr>
+      <w:r>
+        <w:t xml:space="preserve">10a. </w:t>
+      </w:r>
+      <w:r>
+        <w:t>System wyświetla informacje potwierdzające rezerwowany rejs, formularz do</w:t>
+      </w:r>
+      <w:r>
+        <w:t xml:space="preserve"> </w:t>
+      </w:r>
+      <w:r>
+        <w:t>wypełnienia i finalną kwotę do zapłaty</w:t>
+      </w:r>
+    </w:p>
+    <w:p>
+      <w:pPr>
+        <w:pStyle w:val="Akapitzlist"/>
+        <w:ind w:left="538" w:hanging="198"/>
+      </w:pPr>
+      <w:r>
+        <w:t xml:space="preserve">11a. </w:t>
+      </w:r>
+      <w:r>
+        <w:t xml:space="preserve">Gość wprowadza stosowne dane </w:t>
+      </w:r>
+      <w:r>
+        <w:t xml:space="preserve">do formularza </w:t>
+      </w:r>
+      <w:r>
+        <w:t>oraz klika w przycisk ‘Rezerwuj’</w:t>
+      </w:r>
+    </w:p>
+    <w:p>
+      <w:pPr>
+        <w:pStyle w:val="Akapitzlist"/>
+        <w:tabs>
+          <w:tab w:val="left" w:pos="851"/>
+        </w:tabs>
+        <w:ind w:left="538" w:hanging="198"/>
+      </w:pPr>
+      <w:r>
+        <w:t xml:space="preserve">12a. </w:t>
+      </w:r>
+      <w:r>
+        <w:t>System powiadamia klienta o pomyślnie zarezerwowanym rejsie</w:t>
+      </w:r>
+    </w:p>
+    <w:p>
+      <w:r>
+        <w:t xml:space="preserve">Przebiegi alternatywne: </w:t>
+      </w:r>
+    </w:p>
+    <w:p>
+      <w:pPr>
+        <w:spacing w:after="0"/>
+        <w:ind w:left="709" w:hanging="284"/>
+      </w:pPr>
+      <w:r>
+        <w:t>6</w:t>
+      </w:r>
+      <w:r>
+        <w:t>b</w:t>
+      </w:r>
+      <w:r>
+        <w:t xml:space="preserve">. </w:t>
+      </w:r>
+      <w:r>
+        <w:t xml:space="preserve">System wyświetla szczegóły wybranego </w:t>
+      </w:r>
+      <w:r>
+        <w:t>rejsu</w:t>
+      </w:r>
+      <w:r>
+        <w:t>, który nie ma dostępnych terminów</w:t>
+      </w:r>
+    </w:p>
+    <w:p>
+      <w:pPr>
+        <w:spacing w:after="0"/>
+        <w:ind w:left="709" w:hanging="284"/>
+      </w:pPr>
+      <w:r>
+        <w:t>7</w:t>
+      </w:r>
+      <w:r>
+        <w:t>b</w:t>
+      </w:r>
+      <w:r>
+        <w:t>. Gość wraca do poprzedniego widoku w celu wybrania innego rodzaju rejsu</w:t>
+      </w:r>
+      <w:r>
+        <w:t xml:space="preserve"> lub porzuca proces</w:t>
+      </w:r>
+    </w:p>
+    <w:p>
+      <w:pPr>
+        <w:spacing w:after="0"/>
+        <w:ind w:left="709" w:hanging="284"/>
+      </w:pPr>
+    </w:p>
+    <w:p>
+      <w:pPr>
+        <w:spacing w:after="0"/>
+        <w:ind w:left="709" w:hanging="284"/>
+      </w:pPr>
+      <w:r>
+        <w:t>9b. Gość nie wybiera żadnego terminu i anuluje proces poprzez przycisk ‘Anuluj’ bądź ‘X’</w:t>
+      </w:r>
+    </w:p>
+    <w:p>
+      <w:pPr>
+        <w:spacing w:after="0"/>
+        <w:ind w:left="709" w:hanging="284"/>
+      </w:pPr>
+      <w:r>
+        <w:t>10b. System chowa wyświetlon</w:t>
+      </w:r>
+      <w:r>
+        <w:t xml:space="preserve">e okno dialogowe </w:t>
+      </w:r>
+      <w:r>
+        <w:t>i wraca do poprzedniego widoku</w:t>
+      </w:r>
+    </w:p>
+    <w:p>
+      <w:pPr>
+        <w:spacing w:after="0"/>
+        <w:ind w:left="709" w:hanging="284"/>
+      </w:pPr>
+    </w:p>
+    <w:p>
+      <w:pPr>
+        <w:spacing w:after="0"/>
+        <w:ind w:left="709" w:hanging="284"/>
+      </w:pPr>
+      <w:r>
+        <w:t>11b. Gość wprowadza błędne dane do formularza</w:t>
+      </w:r>
+    </w:p>
+    <w:p>
+      <w:pPr>
+        <w:spacing w:after="0"/>
+        <w:ind w:left="709" w:hanging="284"/>
+      </w:pPr>
+      <w:r>
+        <w:t>12b. System przeprowadza walidację i powiadamia gościa o błędnych wartościach</w:t>
+      </w:r>
+    </w:p>
+    <w:p>
+      <w:pPr>
+        <w:spacing w:after="0"/>
+        <w:ind w:left="709" w:hanging="284"/>
+      </w:pPr>
+    </w:p>
+    <w:p>
+      <w:pPr>
+        <w:spacing w:after="0"/>
+        <w:ind w:left="709" w:hanging="284"/>
+      </w:pPr>
+      <w:r>
+        <w:t xml:space="preserve">11c. Gość wycofuje rezerwację rejsu </w:t>
+      </w:r>
+      <w:r>
+        <w:t>poprzez przycisk ‘Anuluj’ bądź ‘X’</w:t>
+      </w:r>
+    </w:p>
+    <w:p>
+      <w:pPr>
+        <w:spacing w:after="0"/>
+        <w:ind w:left="709" w:hanging="284"/>
+      </w:pPr>
+      <w:r>
+        <w:t xml:space="preserve">12c. </w:t>
+      </w:r>
+      <w:r>
+        <w:t>System chowa wyświetlony moduł i wraca do poprzedniego widoku</w:t>
+      </w:r>
+    </w:p>
+    <w:p/>
+    <w:p>
+      <w:r>
+        <w:t xml:space="preserve">Przypadek użycia: </w:t>
+      </w:r>
+      <w:r>
+        <w:t>2.2</w:t>
+      </w:r>
+      <w:r>
+        <w:t xml:space="preserve"> </w:t>
+      </w:r>
+      <w:r>
+        <w:t>Podgląd zbliżających się rejsów użytkownika</w:t>
+      </w:r>
+    </w:p>
+    <w:p>
+      <w:r>
+        <w:t xml:space="preserve">Aktor: </w:t>
+      </w:r>
+      <w:r>
+        <w:t>Użytkownik</w:t>
+      </w:r>
+    </w:p>
+    <w:p>
+      <w:r>
+        <w:t>Scenariusz:</w:t>
+      </w:r>
+    </w:p>
+    <w:p>
+      <w:pPr>
+        <w:pStyle w:val="Akapitzlist"/>
+        <w:numPr>
+          <w:ilvl w:val="0"/>
+          <w:numId w:val="29"/>
+        </w:numPr>
+        <w:ind w:left="709" w:hanging="283"/>
+      </w:pPr>
+      <w:r>
+        <w:t>Użytkownik</w:t>
+      </w:r>
+      <w:r>
+        <w:t xml:space="preserve"> </w:t>
+      </w:r>
+      <w:r>
+        <w:t>przechodzi</w:t>
+      </w:r>
+      <w:r>
+        <w:t xml:space="preserve"> na stronę internetową</w:t>
+      </w:r>
+    </w:p>
+    <w:p>
+      <w:pPr>
+        <w:pStyle w:val="Akapitzlist"/>
+        <w:numPr>
+          <w:ilvl w:val="0"/>
+          <w:numId w:val="29"/>
+        </w:numPr>
+        <w:ind w:left="709" w:hanging="283"/>
+      </w:pPr>
+      <w:r>
+        <w:t>Z poziomu zakładki ‘</w:t>
+      </w:r>
+      <w:r>
+        <w:t>Moje eventy</w:t>
+      </w:r>
+      <w:r>
+        <w:t xml:space="preserve">’ </w:t>
+      </w:r>
+      <w:r>
+        <w:t>wchodzi na kartę zarezerwowanych rejsów</w:t>
+      </w:r>
+    </w:p>
+    <w:p>
+      <w:pPr>
+        <w:pStyle w:val="Akapitzlist"/>
+        <w:numPr>
+          <w:ilvl w:val="0"/>
+          <w:numId w:val="29"/>
+        </w:numPr>
+        <w:ind w:left="709" w:hanging="283"/>
+      </w:pPr>
+      <w:r>
+        <w:t xml:space="preserve">System prezentuje </w:t>
+      </w:r>
+      <w:r>
+        <w:t>pełną listę rejsów, które przypisane są do emaila użytkownika</w:t>
+      </w:r>
+    </w:p>
+    <w:p>
+      <w:r>
+        <w:t xml:space="preserve">Przypadek użycia: </w:t>
+      </w:r>
+      <w:r>
+        <w:t>2.</w:t>
+      </w:r>
+      <w:r>
+        <w:t>3</w:t>
+      </w:r>
+      <w:r>
+        <w:t xml:space="preserve"> </w:t>
+      </w:r>
+      <w:r>
+        <w:t>Wycofanie się z rejsu</w:t>
+      </w:r>
+    </w:p>
+    <w:p>
+      <w:r>
+        <w:t xml:space="preserve">Aktor: </w:t>
+      </w:r>
+      <w:r>
+        <w:t>Użytkownik</w:t>
+      </w:r>
+    </w:p>
+    <w:p>
+      <w:r>
+        <w:t>Scenariusz:</w:t>
+      </w:r>
+    </w:p>
+    <w:p>
+      <w:pPr>
+        <w:pStyle w:val="Akapitzlist"/>
+        <w:numPr>
+          <w:ilvl w:val="0"/>
+          <w:numId w:val="30"/>
+        </w:numPr>
+        <w:ind w:left="709" w:hanging="283"/>
+      </w:pPr>
+      <w:r>
+        <w:t xml:space="preserve">Użytkownik </w:t>
+      </w:r>
+      <w:r>
+        <w:t>uruchamia PU 2.2 Podgląd zbliżających się rejsów użytkownika</w:t>
+      </w:r>
+    </w:p>
+    <w:p>
+      <w:pPr>
+        <w:pStyle w:val="Akapitzlist"/>
+        <w:numPr>
+          <w:ilvl w:val="0"/>
+          <w:numId w:val="30"/>
+        </w:numPr>
+        <w:ind w:left="709" w:hanging="283"/>
+      </w:pPr>
+      <w:r>
+        <w:t>Wybiera interesujący go rejs i używa przycisku ‘Anuluj’</w:t>
+      </w:r>
+    </w:p>
+    <w:p>
+      <w:pPr>
+        <w:pStyle w:val="Akapitzlist"/>
+        <w:numPr>
+          <w:ilvl w:val="0"/>
+          <w:numId w:val="30"/>
+        </w:numPr>
+        <w:ind w:left="709" w:hanging="283"/>
+      </w:pPr>
+      <w:r>
+        <w:t>System prezentuje pełną listę rejsów, które przypisane są do emaila użytkownika</w:t>
+      </w:r>
+    </w:p>
+    <w:p>
+      <w:r>
+        <w:t xml:space="preserve">Przypadek użycia: </w:t>
+      </w:r>
+      <w:r>
+        <w:t>Zapis na kurs</w:t>
+      </w:r>
+    </w:p>
+    <w:p>
+      <w:r>
+        <w:t xml:space="preserve">Aktor: </w:t>
+      </w:r>
+      <w:r>
+        <w:t>Użytkownik</w:t>
+      </w:r>
+    </w:p>
+    <w:p>
+      <w:r>
+        <w:t>Scenariusz:</w:t>
+      </w:r>
+    </w:p>
+    <w:p>
+      <w:pPr>
+        <w:pStyle w:val="Akapitzlist"/>
+        <w:numPr>
+          <w:ilvl w:val="0"/>
+          <w:numId w:val="21"/>
+        </w:numPr>
+        <w:ind w:left="709" w:hanging="283"/>
+      </w:pPr>
+      <w:r>
+        <w:t xml:space="preserve">Użytkownik </w:t>
+      </w:r>
+      <w:r>
+        <w:t>przechodzi</w:t>
+      </w:r>
+      <w:r>
+        <w:t xml:space="preserve"> na stronę internetową</w:t>
+      </w:r>
+    </w:p>
+    <w:p>
+      <w:pPr>
+        <w:pStyle w:val="Akapitzlist"/>
+        <w:numPr>
+          <w:ilvl w:val="0"/>
+          <w:numId w:val="21"/>
+        </w:numPr>
+        <w:ind w:left="709" w:hanging="283"/>
+      </w:pPr>
+      <w:r>
+        <w:t>System prezentuje panel powitalny</w:t>
+      </w:r>
+    </w:p>
+    <w:p>
+      <w:pPr>
+        <w:pStyle w:val="Akapitzlist"/>
+        <w:numPr>
+          <w:ilvl w:val="0"/>
+          <w:numId w:val="21"/>
+        </w:numPr>
+        <w:ind w:left="709" w:hanging="283"/>
+      </w:pPr>
+      <w:r>
+        <w:t xml:space="preserve">Z poziomu omawianego panelu na stronie głównej bądź zakładki ‘Oferta’ </w:t>
+      </w:r>
+      <w:r>
+        <w:t>u</w:t>
+      </w:r>
+      <w:r>
+        <w:t>żytkownik wybiera przycisk ‘</w:t>
+      </w:r>
+      <w:r>
+        <w:t>Kurs</w:t>
+      </w:r>
+      <w:r>
+        <w:t>y’</w:t>
+      </w:r>
+    </w:p>
+    <w:p>
+      <w:pPr>
+        <w:pStyle w:val="Akapitzlist"/>
+        <w:numPr>
+          <w:ilvl w:val="0"/>
+          <w:numId w:val="21"/>
+        </w:numPr>
+        <w:ind w:left="709" w:hanging="283"/>
+      </w:pPr>
+      <w:r>
+        <w:t xml:space="preserve">System prezentuje listę dostępnych rodzajów </w:t>
+      </w:r>
+      <w:r>
+        <w:t>kursów</w:t>
+      </w:r>
+    </w:p>
+    <w:p>
+      <w:pPr>
+        <w:pStyle w:val="Akapitzlist"/>
+        <w:numPr>
+          <w:ilvl w:val="0"/>
+          <w:numId w:val="21"/>
+        </w:numPr>
+        <w:ind w:left="709" w:hanging="283"/>
+      </w:pPr>
+      <w:r>
+        <w:t xml:space="preserve">Użytkownik wybiera </w:t>
+      </w:r>
+      <w:r>
+        <w:tab/>
+        <w:t>odpowiadający mu rodzaj kursu poprzez przycisk ‘Zobacz więcej’</w:t>
+      </w:r>
+    </w:p>
+    <w:p>
+      <w:pPr>
+        <w:pStyle w:val="Akapitzlist"/>
+        <w:ind w:left="709" w:hanging="283"/>
+      </w:pPr>
+      <w:r>
+        <w:t>6a. System wyświetla szczegóły wybranego kursu z dostępnymi terminami</w:t>
+      </w:r>
+    </w:p>
+    <w:p>
+      <w:pPr>
+        <w:pStyle w:val="Akapitzlist"/>
+        <w:ind w:left="709" w:hanging="283"/>
+      </w:pPr>
+      <w:r>
+        <w:t xml:space="preserve">7a. </w:t>
+      </w:r>
+      <w:r>
+        <w:t xml:space="preserve">Użytkownik przechodzi do procesu </w:t>
+      </w:r>
+      <w:r>
+        <w:t>zapisu na kurs</w:t>
+      </w:r>
+      <w:r>
+        <w:t xml:space="preserve"> poprzez przycisk ‘</w:t>
+      </w:r>
+      <w:r>
+        <w:t>Zapisz się na kurs</w:t>
+      </w:r>
+      <w:r>
+        <w:t>’</w:t>
+      </w:r>
+    </w:p>
+    <w:p>
+      <w:pPr>
+        <w:pStyle w:val="Akapitzlist"/>
+        <w:numPr>
+          <w:ilvl w:val="0"/>
+          <w:numId w:val="23"/>
+        </w:numPr>
+        <w:ind w:left="709" w:hanging="283"/>
+      </w:pPr>
+      <w:r>
+        <w:t>System prezentuje dostępne terminy</w:t>
+      </w:r>
+    </w:p>
+    <w:p>
+      <w:pPr>
+        <w:pStyle w:val="Akapitzlist"/>
+        <w:ind w:left="709" w:hanging="283"/>
+      </w:pPr>
+      <w:r>
+        <w:t>9a. Użytkownik wybiera interesujący go termin i klika ‘</w:t>
+      </w:r>
+      <w:r>
+        <w:t>Zapisz się</w:t>
+      </w:r>
+      <w:r>
+        <w:t>’</w:t>
+      </w:r>
+    </w:p>
+    <w:p>
+      <w:pPr>
+        <w:pStyle w:val="Akapitzlist"/>
+        <w:tabs>
+          <w:tab w:val="left" w:pos="567"/>
+        </w:tabs>
+        <w:spacing w:after="0"/>
+        <w:ind w:left="709" w:hanging="283"/>
+      </w:pPr>
+      <w:r>
+        <w:t xml:space="preserve">10a. </w:t>
+      </w:r>
+      <w:r>
+        <w:t xml:space="preserve">System wyświetla informacje potwierdzające </w:t>
+      </w:r>
+      <w:r>
+        <w:t>zapis na kurs</w:t>
+      </w:r>
+    </w:p>
+    <w:p>
+      <w:pPr>
+        <w:pStyle w:val="Akapitzlist"/>
+        <w:tabs>
+          <w:tab w:val="left" w:pos="567"/>
+        </w:tabs>
+        <w:spacing w:after="0"/>
+        <w:ind w:left="709" w:hanging="283"/>
+      </w:pPr>
+    </w:p>
+    <w:p>
+      <w:r>
+        <w:t xml:space="preserve">Przebiegi alternatywne: </w:t>
+      </w:r>
+    </w:p>
+    <w:p>
+      <w:pPr>
+        <w:ind w:left="567" w:hanging="141"/>
+      </w:pPr>
+      <w:r>
+        <w:t xml:space="preserve">6b. System wyświetla szczegóły wybranego </w:t>
+      </w:r>
+      <w:r>
+        <w:t>kursu</w:t>
+      </w:r>
+      <w:r>
+        <w:t>, który nie ma dostępnych terminów</w:t>
+      </w:r>
+    </w:p>
+    <w:p>
+      <w:pPr>
+        <w:ind w:left="709" w:hanging="283"/>
+      </w:pPr>
+      <w:r>
+        <w:t xml:space="preserve">7b. Użytkownik wraca do poprzedniego widoku w celu wybrania innego rodzaju </w:t>
+      </w:r>
+      <w:r>
+        <w:t>kursu</w:t>
+      </w:r>
+      <w:r>
+        <w:t xml:space="preserve"> </w:t>
+      </w:r>
+      <w:r>
+        <w:t xml:space="preserve"> </w:t>
+      </w:r>
+      <w:r>
+        <w:t>lub porzuca proces</w:t>
+      </w:r>
+    </w:p>
+    <w:p>
+      <w:pPr>
+        <w:ind w:left="709" w:hanging="283"/>
+      </w:pPr>
+    </w:p>
+    <w:p>
+      <w:pPr>
+        <w:ind w:left="567" w:hanging="141"/>
+      </w:pPr>
+      <w:r>
+        <w:lastRenderedPageBreak/>
+        <w:t>9b. Użytkownik nie wybiera żadnego terminu i anuluje proces poprzez przycisk ‘Anuluj’ bądź ‘X’</w:t>
+      </w:r>
+    </w:p>
+    <w:p>
+      <w:pPr>
+        <w:ind w:left="567" w:hanging="141"/>
+      </w:pPr>
+      <w:r>
+        <w:t>10b. System chowa wyświetlony moduł i wraca do poprzedniego widoku</w:t>
+      </w:r>
+    </w:p>
+    <w:p>
+      <w:pPr>
+        <w:ind w:left="567" w:hanging="141"/>
+      </w:pPr>
+    </w:p>
+    <w:p>
+      <w:pPr>
+        <w:ind w:left="567" w:hanging="141"/>
+      </w:pPr>
+      <w:r>
+        <w:t>9c</w:t>
+      </w:r>
+      <w:r>
+        <w:t xml:space="preserve">. Użytkownik </w:t>
+      </w:r>
+      <w:r>
+        <w:t>wybiera termin, na który już się zapisał i klika ‘Zapisz się’</w:t>
+      </w:r>
+    </w:p>
+    <w:p>
+      <w:pPr>
+        <w:ind w:left="567" w:hanging="141"/>
+      </w:pPr>
+      <w:r>
+        <w:t>1</w:t>
+      </w:r>
+      <w:r>
+        <w:t>0c</w:t>
+      </w:r>
+      <w:r>
+        <w:t xml:space="preserve">. System </w:t>
+      </w:r>
+      <w:r>
+        <w:t>wyświetla stosowny komunikat i odrzuca zapis na kurs</w:t>
+      </w:r>
+    </w:p>
+    <w:p>
+      <w:pPr>
+        <w:ind w:left="567" w:hanging="141"/>
+      </w:pPr>
+    </w:p>
+    <w:p>
+      <w:r>
+        <w:t xml:space="preserve">Przypadek użycia: Wyświetlenie dostępnych </w:t>
+      </w:r>
+      <w:r>
+        <w:t>kursów</w:t>
+      </w:r>
+    </w:p>
+    <w:p>
+      <w:r>
+        <w:t xml:space="preserve">Aktor: </w:t>
+      </w:r>
+      <w:r>
+        <w:t>Użytkownik</w:t>
+      </w:r>
+    </w:p>
+    <w:p>
+      <w:r>
+        <w:t>Scenariusz:</w:t>
+      </w:r>
+    </w:p>
+    <w:p>
+      <w:pPr>
+        <w:pStyle w:val="Akapitzlist"/>
+        <w:numPr>
+          <w:ilvl w:val="0"/>
+          <w:numId w:val="21"/>
+        </w:numPr>
+        <w:ind w:left="709" w:hanging="283"/>
+      </w:pPr>
+      <w:r>
+        <w:t>Użytkownik wchodzi na stronę internetową</w:t>
+      </w:r>
+    </w:p>
+    <w:p>
+      <w:pPr>
+        <w:pStyle w:val="Akapitzlist"/>
+        <w:numPr>
+          <w:ilvl w:val="0"/>
+          <w:numId w:val="21"/>
+        </w:numPr>
+        <w:ind w:left="709" w:hanging="283"/>
+      </w:pPr>
+      <w:r>
+        <w:t>System prezentuje panel powitalny</w:t>
+      </w:r>
+    </w:p>
+    <w:p>
+      <w:pPr>
+        <w:pStyle w:val="Akapitzlist"/>
+        <w:numPr>
+          <w:ilvl w:val="0"/>
+          <w:numId w:val="21"/>
+        </w:numPr>
+        <w:ind w:left="709" w:hanging="283"/>
+      </w:pPr>
+      <w:r>
+        <w:t>Z poziomu omawianego panelu na stronie głównej bądź zakładki ‘Oferta’ użytkownik wybiera przycisk ‘Kursy’</w:t>
+      </w:r>
+    </w:p>
+    <w:p>
+      <w:pPr>
+        <w:pStyle w:val="Akapitzlist"/>
+        <w:numPr>
+          <w:ilvl w:val="0"/>
+          <w:numId w:val="21"/>
+        </w:numPr>
+        <w:ind w:left="709" w:hanging="283"/>
+      </w:pPr>
+      <w:r>
+        <w:t>System prezentuje listę dostępnych rodzajów kursów</w:t>
+      </w:r>
+    </w:p>
+    <w:p>
+      <w:pPr>
+        <w:pStyle w:val="Akapitzlist"/>
+        <w:numPr>
+          <w:ilvl w:val="0"/>
+          <w:numId w:val="21"/>
+        </w:numPr>
+        <w:ind w:left="709" w:hanging="283"/>
+      </w:pPr>
+      <w:r>
+        <w:t xml:space="preserve">Użytkownik wybiera </w:t>
+      </w:r>
+      <w:r>
+        <w:tab/>
+        <w:t>odpowiadający mu rodzaj kursu poprzez przycisk ‘Zobacz więcej’</w:t>
+      </w:r>
+    </w:p>
+    <w:p>
+      <w:pPr>
+        <w:pStyle w:val="Akapitzlist"/>
+        <w:ind w:left="709" w:hanging="283"/>
+      </w:pPr>
+      <w:r>
+        <w:t>6a. System wyświetla szczegóły wybranego kursu z dostępnymi terminami</w:t>
+      </w:r>
+    </w:p>
+    <w:p>
+      <w:pPr>
+        <w:pStyle w:val="Akapitzlist"/>
+        <w:ind w:left="709" w:hanging="283"/>
+      </w:pPr>
+      <w:r>
+        <w:t>7a. Użytkownik przechodzi do procesu zapisu na kurs poprzez przycisk ‘Zapisz się na kurs’</w:t>
+      </w:r>
+    </w:p>
+    <w:p>
+      <w:pPr>
+        <w:pStyle w:val="Akapitzlist"/>
+        <w:numPr>
+          <w:ilvl w:val="0"/>
+          <w:numId w:val="23"/>
+        </w:numPr>
+        <w:ind w:left="709" w:hanging="283"/>
+      </w:pPr>
+      <w:r>
+        <w:t>System prezentuje dostępne terminy</w:t>
+      </w:r>
+    </w:p>
+    <w:p>
+      <w:pPr>
+        <w:pStyle w:val="Akapitzlist"/>
+        <w:ind w:left="709" w:hanging="283"/>
+      </w:pPr>
+      <w:r>
+        <w:t>9a. Użytkownik wybiera interesujący go termin i klika ‘Zapisz się’</w:t>
+      </w:r>
+    </w:p>
+    <w:p>
+      <w:pPr>
+        <w:pStyle w:val="Akapitzlist"/>
+        <w:tabs>
+          <w:tab w:val="left" w:pos="567"/>
+        </w:tabs>
+        <w:spacing w:after="0"/>
+        <w:ind w:left="709" w:hanging="283"/>
+      </w:pPr>
+      <w:r>
+        <w:t>10a. System wyświetla informacje potwierdzające zapis na kurs</w:t>
+      </w:r>
+    </w:p>
+    <w:p>
+      <w:pPr>
+        <w:pStyle w:val="Akapitzlist"/>
+        <w:tabs>
+          <w:tab w:val="left" w:pos="567"/>
+        </w:tabs>
+        <w:spacing w:after="0"/>
+        <w:ind w:left="709" w:hanging="283"/>
+      </w:pPr>
+    </w:p>
+    <w:p>
+      <w:r>
+        <w:t xml:space="preserve">Przebiegi alternatywne: </w:t>
+      </w:r>
+    </w:p>
+    <w:p>
+      <w:pPr>
+        <w:ind w:left="567" w:hanging="141"/>
+      </w:pPr>
+      <w:r>
+        <w:t>6b. System wyświetla szczegóły wybranego kursu, który nie ma dostępnych terminów</w:t>
+      </w:r>
+    </w:p>
+    <w:p>
+      <w:pPr>
+        <w:ind w:left="709" w:hanging="283"/>
+      </w:pPr>
+      <w:r>
+        <w:t>7b. Użytkownik wraca do poprzedniego widoku w celu wybrania innego rodzaju kursu  lub porzuca proces</w:t>
+      </w:r>
+    </w:p>
+    <w:p>
+      <w:pPr>
+        <w:ind w:left="567" w:hanging="141"/>
+      </w:pPr>
+    </w:p>
+    <w:p>
+      <w:pPr>
+        <w:ind w:left="567" w:hanging="141"/>
+      </w:pPr>
+      <w:r>
+        <w:t>9b. Użytkownik nie wybiera żadnego terminu i anuluje proces poprzez przycisk ‘Anuluj’ bądź ‘X’</w:t>
+      </w:r>
+    </w:p>
+    <w:p>
+      <w:pPr>
+        <w:ind w:left="567" w:hanging="141"/>
+      </w:pPr>
+      <w:r>
+        <w:t>10b. System chowa wyświetlony moduł i wraca do poprzedniego widoku</w:t>
+      </w:r>
+    </w:p>
+    <w:p>
+      <w:pPr>
+        <w:ind w:left="567" w:hanging="141"/>
+      </w:pPr>
+    </w:p>
+    <w:p>
+      <w:pPr>
+        <w:ind w:left="567" w:hanging="141"/>
+      </w:pPr>
+      <w:r>
+        <w:t>9c. Użytkownik wybiera termin, na który już się zapisał i klika ‘Zapisz się’</w:t>
+      </w:r>
+    </w:p>
+    <w:p>
+      <w:pPr>
+        <w:ind w:left="567" w:hanging="141"/>
+      </w:pPr>
+      <w:r>
+        <w:t>10c. System wyświetla stosowny komunikat i odrzuca zapis na kurs</w:t>
+      </w:r>
+    </w:p>
+    <w:p>
+      <w:pPr>
+        <w:ind w:left="567" w:hanging="141"/>
+      </w:pPr>
+    </w:p>
+    <w:p/>
+    <w:p/>
+    <w:p/>
+    <w:p/>
+    <w:p/>
+    <w:p/>
+    <w:p/>
+    <w:p/>
+    <w:p/>
     <w:p>
       <w:pPr>
         <w:rPr>
@@ -8362,16 +10037,16 @@
     </w:lvl>
   </w:abstractNum>
   <w:abstractNum w:abstractNumId="1" w15:restartNumberingAfterBreak="0">
-    <w:nsid w:val="0EF04AE9"/>
+    <w:nsid w:val="0E1447F5"/>
     <w:multiLevelType w:val="hybridMultilevel"/>
-    <w:tmpl w:val="D50A64EE"/>
-    <w:lvl w:ilvl="0" w:tplc="0415000F">
+    <w:tmpl w:val="7290615C"/>
+    <w:lvl w:ilvl="0" w:tplc="D07A7BA2">
       <w:start w:val="1"/>
       <w:numFmt w:val="decimal"/>
       <w:lvlText w:val="%1."/>
       <w:lvlJc w:val="left"/>
       <w:pPr>
-        <w:ind w:left="720" w:hanging="360"/>
+        <w:ind w:left="1080" w:hanging="360"/>
       </w:pPr>
       <w:rPr>
         <w:rFonts w:hint="default"/>
@@ -8383,7 +10058,7 @@
       <w:lvlText w:val="%2."/>
       <w:lvlJc w:val="left"/>
       <w:pPr>
-        <w:ind w:left="1440" w:hanging="360"/>
+        <w:ind w:left="1800" w:hanging="360"/>
       </w:pPr>
     </w:lvl>
     <w:lvl w:ilvl="2" w:tplc="0415001B" w:tentative="1">
@@ -8392,7 +10067,7 @@
       <w:lvlText w:val="%3."/>
       <w:lvlJc w:val="right"/>
       <w:pPr>
-        <w:ind w:left="2160" w:hanging="180"/>
+        <w:ind w:left="2520" w:hanging="180"/>
       </w:pPr>
     </w:lvl>
     <w:lvl w:ilvl="3" w:tplc="0415000F" w:tentative="1">
@@ -8401,7 +10076,7 @@
       <w:lvlText w:val="%4."/>
       <w:lvlJc w:val="left"/>
       <w:pPr>
-        <w:ind w:left="2880" w:hanging="360"/>
+        <w:ind w:left="3240" w:hanging="360"/>
       </w:pPr>
     </w:lvl>
     <w:lvl w:ilvl="4" w:tplc="04150019" w:tentative="1">
@@ -8410,7 +10085,7 @@
       <w:lvlText w:val="%5."/>
       <w:lvlJc w:val="left"/>
       <w:pPr>
-        <w:ind w:left="3600" w:hanging="360"/>
+        <w:ind w:left="3960" w:hanging="360"/>
       </w:pPr>
     </w:lvl>
     <w:lvl w:ilvl="5" w:tplc="0415001B" w:tentative="1">
@@ -8419,7 +10094,7 @@
       <w:lvlText w:val="%6."/>
       <w:lvlJc w:val="right"/>
       <w:pPr>
-        <w:ind w:left="4320" w:hanging="180"/>
+        <w:ind w:left="4680" w:hanging="180"/>
       </w:pPr>
     </w:lvl>
     <w:lvl w:ilvl="6" w:tplc="0415000F" w:tentative="1">
@@ -8428,7 +10103,7 @@
       <w:lvlText w:val="%7."/>
       <w:lvlJc w:val="left"/>
       <w:pPr>
-        <w:ind w:left="5040" w:hanging="360"/>
+        <w:ind w:left="5400" w:hanging="360"/>
       </w:pPr>
     </w:lvl>
     <w:lvl w:ilvl="7" w:tplc="04150019" w:tentative="1">
@@ -8437,7 +10112,7 @@
       <w:lvlText w:val="%8."/>
       <w:lvlJc w:val="left"/>
       <w:pPr>
-        <w:ind w:left="5760" w:hanging="360"/>
+        <w:ind w:left="6120" w:hanging="360"/>
       </w:pPr>
     </w:lvl>
     <w:lvl w:ilvl="8" w:tplc="0415001B" w:tentative="1">
@@ -8446,11 +10121,100 @@
       <w:lvlText w:val="%9."/>
       <w:lvlJc w:val="right"/>
       <w:pPr>
-        <w:ind w:left="6480" w:hanging="180"/>
+        <w:ind w:left="6840" w:hanging="180"/>
       </w:pPr>
     </w:lvl>
   </w:abstractNum>
   <w:abstractNum w:abstractNumId="2" w15:restartNumberingAfterBreak="0">
+    <w:nsid w:val="0EF04AE9"/>
+    <w:multiLevelType w:val="hybridMultilevel"/>
+    <w:tmpl w:val="45AC2EE8"/>
+    <w:lvl w:ilvl="0" w:tplc="0415000F">
+      <w:start w:val="1"/>
+      <w:numFmt w:val="decimal"/>
+      <w:lvlText w:val="%1."/>
+      <w:lvlJc w:val="left"/>
+      <w:pPr>
+        <w:ind w:left="720" w:hanging="360"/>
+      </w:pPr>
+      <w:rPr>
+        <w:rFonts w:hint="default"/>
+      </w:rPr>
+    </w:lvl>
+    <w:lvl w:ilvl="1" w:tplc="04150019" w:tentative="1">
+      <w:start w:val="1"/>
+      <w:numFmt w:val="lowerLetter"/>
+      <w:lvlText w:val="%2."/>
+      <w:lvlJc w:val="left"/>
+      <w:pPr>
+        <w:ind w:left="1440" w:hanging="360"/>
+      </w:pPr>
+    </w:lvl>
+    <w:lvl w:ilvl="2" w:tplc="0415001B" w:tentative="1">
+      <w:start w:val="1"/>
+      <w:numFmt w:val="lowerRoman"/>
+      <w:lvlText w:val="%3."/>
+      <w:lvlJc w:val="right"/>
+      <w:pPr>
+        <w:ind w:left="2160" w:hanging="180"/>
+      </w:pPr>
+    </w:lvl>
+    <w:lvl w:ilvl="3" w:tplc="0415000F" w:tentative="1">
+      <w:start w:val="1"/>
+      <w:numFmt w:val="decimal"/>
+      <w:lvlText w:val="%4."/>
+      <w:lvlJc w:val="left"/>
+      <w:pPr>
+        <w:ind w:left="2880" w:hanging="360"/>
+      </w:pPr>
+    </w:lvl>
+    <w:lvl w:ilvl="4" w:tplc="04150019" w:tentative="1">
+      <w:start w:val="1"/>
+      <w:numFmt w:val="lowerLetter"/>
+      <w:lvlText w:val="%5."/>
+      <w:lvlJc w:val="left"/>
+      <w:pPr>
+        <w:ind w:left="3600" w:hanging="360"/>
+      </w:pPr>
+    </w:lvl>
+    <w:lvl w:ilvl="5" w:tplc="0415001B" w:tentative="1">
+      <w:start w:val="1"/>
+      <w:numFmt w:val="lowerRoman"/>
+      <w:lvlText w:val="%6."/>
+      <w:lvlJc w:val="right"/>
+      <w:pPr>
+        <w:ind w:left="4320" w:hanging="180"/>
+      </w:pPr>
+    </w:lvl>
+    <w:lvl w:ilvl="6" w:tplc="0415000F" w:tentative="1">
+      <w:start w:val="1"/>
+      <w:numFmt w:val="decimal"/>
+      <w:lvlText w:val="%7."/>
+      <w:lvlJc w:val="left"/>
+      <w:pPr>
+        <w:ind w:left="5040" w:hanging="360"/>
+      </w:pPr>
+    </w:lvl>
+    <w:lvl w:ilvl="7" w:tplc="04150019" w:tentative="1">
+      <w:start w:val="1"/>
+      <w:numFmt w:val="lowerLetter"/>
+      <w:lvlText w:val="%8."/>
+      <w:lvlJc w:val="left"/>
+      <w:pPr>
+        <w:ind w:left="5760" w:hanging="360"/>
+      </w:pPr>
+    </w:lvl>
+    <w:lvl w:ilvl="8" w:tplc="0415001B" w:tentative="1">
+      <w:start w:val="1"/>
+      <w:numFmt w:val="lowerRoman"/>
+      <w:lvlText w:val="%9."/>
+      <w:lvlJc w:val="right"/>
+      <w:pPr>
+        <w:ind w:left="6480" w:hanging="180"/>
+      </w:pPr>
+    </w:lvl>
+  </w:abstractNum>
+  <w:abstractNum w:abstractNumId="3" w15:restartNumberingAfterBreak="0">
     <w:nsid w:val="23703F05"/>
     <w:multiLevelType w:val="hybridMultilevel"/>
     <w:tmpl w:val="C5C2320A"/>
@@ -8539,7 +10303,7 @@
       </w:pPr>
     </w:lvl>
   </w:abstractNum>
-  <w:abstractNum w:abstractNumId="3" w15:restartNumberingAfterBreak="0">
+  <w:abstractNum w:abstractNumId="4" w15:restartNumberingAfterBreak="0">
     <w:nsid w:val="28113ED5"/>
     <w:multiLevelType w:val="hybridMultilevel"/>
     <w:tmpl w:val="898087C6"/>
@@ -8652,7 +10416,7 @@
       </w:rPr>
     </w:lvl>
   </w:abstractNum>
-  <w:abstractNum w:abstractNumId="4" w15:restartNumberingAfterBreak="0">
+  <w:abstractNum w:abstractNumId="5" w15:restartNumberingAfterBreak="0">
     <w:nsid w:val="2C2A12E5"/>
     <w:multiLevelType w:val="hybridMultilevel"/>
     <w:tmpl w:val="DE0AA46A"/>
@@ -8765,7 +10529,185 @@
       </w:rPr>
     </w:lvl>
   </w:abstractNum>
-  <w:abstractNum w:abstractNumId="5" w15:restartNumberingAfterBreak="0">
+  <w:abstractNum w:abstractNumId="6" w15:restartNumberingAfterBreak="0">
+    <w:nsid w:val="2E4539B6"/>
+    <w:multiLevelType w:val="hybridMultilevel"/>
+    <w:tmpl w:val="8FFC420E"/>
+    <w:lvl w:ilvl="0" w:tplc="D2267B68">
+      <w:start w:val="8"/>
+      <w:numFmt w:val="decimal"/>
+      <w:lvlText w:val="%1."/>
+      <w:lvlJc w:val="left"/>
+      <w:pPr>
+        <w:ind w:left="1080" w:hanging="360"/>
+      </w:pPr>
+      <w:rPr>
+        <w:rFonts w:hint="default"/>
+      </w:rPr>
+    </w:lvl>
+    <w:lvl w:ilvl="1" w:tplc="04150019" w:tentative="1">
+      <w:start w:val="1"/>
+      <w:numFmt w:val="lowerLetter"/>
+      <w:lvlText w:val="%2."/>
+      <w:lvlJc w:val="left"/>
+      <w:pPr>
+        <w:ind w:left="1440" w:hanging="360"/>
+      </w:pPr>
+    </w:lvl>
+    <w:lvl w:ilvl="2" w:tplc="0415001B" w:tentative="1">
+      <w:start w:val="1"/>
+      <w:numFmt w:val="lowerRoman"/>
+      <w:lvlText w:val="%3."/>
+      <w:lvlJc w:val="right"/>
+      <w:pPr>
+        <w:ind w:left="2160" w:hanging="180"/>
+      </w:pPr>
+    </w:lvl>
+    <w:lvl w:ilvl="3" w:tplc="0415000F" w:tentative="1">
+      <w:start w:val="1"/>
+      <w:numFmt w:val="decimal"/>
+      <w:lvlText w:val="%4."/>
+      <w:lvlJc w:val="left"/>
+      <w:pPr>
+        <w:ind w:left="2880" w:hanging="360"/>
+      </w:pPr>
+    </w:lvl>
+    <w:lvl w:ilvl="4" w:tplc="04150019" w:tentative="1">
+      <w:start w:val="1"/>
+      <w:numFmt w:val="lowerLetter"/>
+      <w:lvlText w:val="%5."/>
+      <w:lvlJc w:val="left"/>
+      <w:pPr>
+        <w:ind w:left="3600" w:hanging="360"/>
+      </w:pPr>
+    </w:lvl>
+    <w:lvl w:ilvl="5" w:tplc="0415001B" w:tentative="1">
+      <w:start w:val="1"/>
+      <w:numFmt w:val="lowerRoman"/>
+      <w:lvlText w:val="%6."/>
+      <w:lvlJc w:val="right"/>
+      <w:pPr>
+        <w:ind w:left="4320" w:hanging="180"/>
+      </w:pPr>
+    </w:lvl>
+    <w:lvl w:ilvl="6" w:tplc="0415000F" w:tentative="1">
+      <w:start w:val="1"/>
+      <w:numFmt w:val="decimal"/>
+      <w:lvlText w:val="%7."/>
+      <w:lvlJc w:val="left"/>
+      <w:pPr>
+        <w:ind w:left="5040" w:hanging="360"/>
+      </w:pPr>
+    </w:lvl>
+    <w:lvl w:ilvl="7" w:tplc="04150019" w:tentative="1">
+      <w:start w:val="1"/>
+      <w:numFmt w:val="lowerLetter"/>
+      <w:lvlText w:val="%8."/>
+      <w:lvlJc w:val="left"/>
+      <w:pPr>
+        <w:ind w:left="5760" w:hanging="360"/>
+      </w:pPr>
+    </w:lvl>
+    <w:lvl w:ilvl="8" w:tplc="0415001B" w:tentative="1">
+      <w:start w:val="1"/>
+      <w:numFmt w:val="lowerRoman"/>
+      <w:lvlText w:val="%9."/>
+      <w:lvlJc w:val="right"/>
+      <w:pPr>
+        <w:ind w:left="6480" w:hanging="180"/>
+      </w:pPr>
+    </w:lvl>
+  </w:abstractNum>
+  <w:abstractNum w:abstractNumId="7" w15:restartNumberingAfterBreak="0">
+    <w:nsid w:val="2EC87D14"/>
+    <w:multiLevelType w:val="hybridMultilevel"/>
+    <w:tmpl w:val="7290615C"/>
+    <w:lvl w:ilvl="0" w:tplc="FFFFFFFF">
+      <w:start w:val="1"/>
+      <w:numFmt w:val="decimal"/>
+      <w:lvlText w:val="%1."/>
+      <w:lvlJc w:val="left"/>
+      <w:pPr>
+        <w:ind w:left="1080" w:hanging="360"/>
+      </w:pPr>
+      <w:rPr>
+        <w:rFonts w:hint="default"/>
+      </w:rPr>
+    </w:lvl>
+    <w:lvl w:ilvl="1" w:tplc="FFFFFFFF" w:tentative="1">
+      <w:start w:val="1"/>
+      <w:numFmt w:val="lowerLetter"/>
+      <w:lvlText w:val="%2."/>
+      <w:lvlJc w:val="left"/>
+      <w:pPr>
+        <w:ind w:left="1800" w:hanging="360"/>
+      </w:pPr>
+    </w:lvl>
+    <w:lvl w:ilvl="2" w:tplc="FFFFFFFF" w:tentative="1">
+      <w:start w:val="1"/>
+      <w:numFmt w:val="lowerRoman"/>
+      <w:lvlText w:val="%3."/>
+      <w:lvlJc w:val="right"/>
+      <w:pPr>
+        <w:ind w:left="2520" w:hanging="180"/>
+      </w:pPr>
+    </w:lvl>
+    <w:lvl w:ilvl="3" w:tplc="FFFFFFFF" w:tentative="1">
+      <w:start w:val="1"/>
+      <w:numFmt w:val="decimal"/>
+      <w:lvlText w:val="%4."/>
+      <w:lvlJc w:val="left"/>
+      <w:pPr>
+        <w:ind w:left="3240" w:hanging="360"/>
+      </w:pPr>
+    </w:lvl>
+    <w:lvl w:ilvl="4" w:tplc="FFFFFFFF" w:tentative="1">
+      <w:start w:val="1"/>
+      <w:numFmt w:val="lowerLetter"/>
+      <w:lvlText w:val="%5."/>
+      <w:lvlJc w:val="left"/>
+      <w:pPr>
+        <w:ind w:left="3960" w:hanging="360"/>
+      </w:pPr>
+    </w:lvl>
+    <w:lvl w:ilvl="5" w:tplc="FFFFFFFF" w:tentative="1">
+      <w:start w:val="1"/>
+      <w:numFmt w:val="lowerRoman"/>
+      <w:lvlText w:val="%6."/>
+      <w:lvlJc w:val="right"/>
+      <w:pPr>
+        <w:ind w:left="4680" w:hanging="180"/>
+      </w:pPr>
+    </w:lvl>
+    <w:lvl w:ilvl="6" w:tplc="FFFFFFFF" w:tentative="1">
+      <w:start w:val="1"/>
+      <w:numFmt w:val="decimal"/>
+      <w:lvlText w:val="%7."/>
+      <w:lvlJc w:val="left"/>
+      <w:pPr>
+        <w:ind w:left="5400" w:hanging="360"/>
+      </w:pPr>
+    </w:lvl>
+    <w:lvl w:ilvl="7" w:tplc="FFFFFFFF" w:tentative="1">
+      <w:start w:val="1"/>
+      <w:numFmt w:val="lowerLetter"/>
+      <w:lvlText w:val="%8."/>
+      <w:lvlJc w:val="left"/>
+      <w:pPr>
+        <w:ind w:left="6120" w:hanging="360"/>
+      </w:pPr>
+    </w:lvl>
+    <w:lvl w:ilvl="8" w:tplc="FFFFFFFF" w:tentative="1">
+      <w:start w:val="1"/>
+      <w:numFmt w:val="lowerRoman"/>
+      <w:lvlText w:val="%9."/>
+      <w:lvlJc w:val="right"/>
+      <w:pPr>
+        <w:ind w:left="6840" w:hanging="180"/>
+      </w:pPr>
+    </w:lvl>
+  </w:abstractNum>
+  <w:abstractNum w:abstractNumId="8" w15:restartNumberingAfterBreak="0">
     <w:nsid w:val="2F517479"/>
     <w:multiLevelType w:val="multilevel"/>
     <w:tmpl w:val="0415001F"/>
@@ -8851,7 +10793,96 @@
       </w:pPr>
     </w:lvl>
   </w:abstractNum>
-  <w:abstractNum w:abstractNumId="6" w15:restartNumberingAfterBreak="0">
+  <w:abstractNum w:abstractNumId="9" w15:restartNumberingAfterBreak="0">
+    <w:nsid w:val="30810663"/>
+    <w:multiLevelType w:val="hybridMultilevel"/>
+    <w:tmpl w:val="7290615C"/>
+    <w:lvl w:ilvl="0" w:tplc="FFFFFFFF">
+      <w:start w:val="1"/>
+      <w:numFmt w:val="decimal"/>
+      <w:lvlText w:val="%1."/>
+      <w:lvlJc w:val="left"/>
+      <w:pPr>
+        <w:ind w:left="1080" w:hanging="360"/>
+      </w:pPr>
+      <w:rPr>
+        <w:rFonts w:hint="default"/>
+      </w:rPr>
+    </w:lvl>
+    <w:lvl w:ilvl="1" w:tplc="FFFFFFFF" w:tentative="1">
+      <w:start w:val="1"/>
+      <w:numFmt w:val="lowerLetter"/>
+      <w:lvlText w:val="%2."/>
+      <w:lvlJc w:val="left"/>
+      <w:pPr>
+        <w:ind w:left="1800" w:hanging="360"/>
+      </w:pPr>
+    </w:lvl>
+    <w:lvl w:ilvl="2" w:tplc="FFFFFFFF" w:tentative="1">
+      <w:start w:val="1"/>
+      <w:numFmt w:val="lowerRoman"/>
+      <w:lvlText w:val="%3."/>
+      <w:lvlJc w:val="right"/>
+      <w:pPr>
+        <w:ind w:left="2520" w:hanging="180"/>
+      </w:pPr>
+    </w:lvl>
+    <w:lvl w:ilvl="3" w:tplc="FFFFFFFF" w:tentative="1">
+      <w:start w:val="1"/>
+      <w:numFmt w:val="decimal"/>
+      <w:lvlText w:val="%4."/>
+      <w:lvlJc w:val="left"/>
+      <w:pPr>
+        <w:ind w:left="3240" w:hanging="360"/>
+      </w:pPr>
+    </w:lvl>
+    <w:lvl w:ilvl="4" w:tplc="FFFFFFFF" w:tentative="1">
+      <w:start w:val="1"/>
+      <w:numFmt w:val="lowerLetter"/>
+      <w:lvlText w:val="%5."/>
+      <w:lvlJc w:val="left"/>
+      <w:pPr>
+        <w:ind w:left="3960" w:hanging="360"/>
+      </w:pPr>
+    </w:lvl>
+    <w:lvl w:ilvl="5" w:tplc="FFFFFFFF" w:tentative="1">
+      <w:start w:val="1"/>
+      <w:numFmt w:val="lowerRoman"/>
+      <w:lvlText w:val="%6."/>
+      <w:lvlJc w:val="right"/>
+      <w:pPr>
+        <w:ind w:left="4680" w:hanging="180"/>
+      </w:pPr>
+    </w:lvl>
+    <w:lvl w:ilvl="6" w:tplc="FFFFFFFF" w:tentative="1">
+      <w:start w:val="1"/>
+      <w:numFmt w:val="decimal"/>
+      <w:lvlText w:val="%7."/>
+      <w:lvlJc w:val="left"/>
+      <w:pPr>
+        <w:ind w:left="5400" w:hanging="360"/>
+      </w:pPr>
+    </w:lvl>
+    <w:lvl w:ilvl="7" w:tplc="FFFFFFFF" w:tentative="1">
+      <w:start w:val="1"/>
+      <w:numFmt w:val="lowerLetter"/>
+      <w:lvlText w:val="%8."/>
+      <w:lvlJc w:val="left"/>
+      <w:pPr>
+        <w:ind w:left="6120" w:hanging="360"/>
+      </w:pPr>
+    </w:lvl>
+    <w:lvl w:ilvl="8" w:tplc="FFFFFFFF" w:tentative="1">
+      <w:start w:val="1"/>
+      <w:numFmt w:val="lowerRoman"/>
+      <w:lvlText w:val="%9."/>
+      <w:lvlJc w:val="right"/>
+      <w:pPr>
+        <w:ind w:left="6840" w:hanging="180"/>
+      </w:pPr>
+    </w:lvl>
+  </w:abstractNum>
+  <w:abstractNum w:abstractNumId="10" w15:restartNumberingAfterBreak="0">
     <w:nsid w:val="326B7128"/>
     <w:multiLevelType w:val="hybridMultilevel"/>
     <w:tmpl w:val="BCDE266E"/>
@@ -8940,7 +10971,7 @@
       </w:pPr>
     </w:lvl>
   </w:abstractNum>
-  <w:abstractNum w:abstractNumId="7" w15:restartNumberingAfterBreak="0">
+  <w:abstractNum w:abstractNumId="11" w15:restartNumberingAfterBreak="0">
     <w:nsid w:val="32B87FFE"/>
     <w:multiLevelType w:val="hybridMultilevel"/>
     <w:tmpl w:val="2FAC3CBC"/>
@@ -9026,7 +11057,185 @@
       </w:pPr>
     </w:lvl>
   </w:abstractNum>
-  <w:abstractNum w:abstractNumId="8" w15:restartNumberingAfterBreak="0">
+  <w:abstractNum w:abstractNumId="12" w15:restartNumberingAfterBreak="0">
+    <w:nsid w:val="3312710E"/>
+    <w:multiLevelType w:val="hybridMultilevel"/>
+    <w:tmpl w:val="A4A4C338"/>
+    <w:lvl w:ilvl="0" w:tplc="3C96C636">
+      <w:start w:val="10"/>
+      <w:numFmt w:val="decimal"/>
+      <w:lvlText w:val="%1."/>
+      <w:lvlJc w:val="left"/>
+      <w:pPr>
+        <w:ind w:left="1070" w:hanging="360"/>
+      </w:pPr>
+      <w:rPr>
+        <w:rFonts w:hint="default"/>
+      </w:rPr>
+    </w:lvl>
+    <w:lvl w:ilvl="1" w:tplc="04150019" w:tentative="1">
+      <w:start w:val="1"/>
+      <w:numFmt w:val="lowerLetter"/>
+      <w:lvlText w:val="%2."/>
+      <w:lvlJc w:val="left"/>
+      <w:pPr>
+        <w:ind w:left="1790" w:hanging="360"/>
+      </w:pPr>
+    </w:lvl>
+    <w:lvl w:ilvl="2" w:tplc="0415001B" w:tentative="1">
+      <w:start w:val="1"/>
+      <w:numFmt w:val="lowerRoman"/>
+      <w:lvlText w:val="%3."/>
+      <w:lvlJc w:val="right"/>
+      <w:pPr>
+        <w:ind w:left="2510" w:hanging="180"/>
+      </w:pPr>
+    </w:lvl>
+    <w:lvl w:ilvl="3" w:tplc="0415000F" w:tentative="1">
+      <w:start w:val="1"/>
+      <w:numFmt w:val="decimal"/>
+      <w:lvlText w:val="%4."/>
+      <w:lvlJc w:val="left"/>
+      <w:pPr>
+        <w:ind w:left="3230" w:hanging="360"/>
+      </w:pPr>
+    </w:lvl>
+    <w:lvl w:ilvl="4" w:tplc="04150019" w:tentative="1">
+      <w:start w:val="1"/>
+      <w:numFmt w:val="lowerLetter"/>
+      <w:lvlText w:val="%5."/>
+      <w:lvlJc w:val="left"/>
+      <w:pPr>
+        <w:ind w:left="3950" w:hanging="360"/>
+      </w:pPr>
+    </w:lvl>
+    <w:lvl w:ilvl="5" w:tplc="0415001B" w:tentative="1">
+      <w:start w:val="1"/>
+      <w:numFmt w:val="lowerRoman"/>
+      <w:lvlText w:val="%6."/>
+      <w:lvlJc w:val="right"/>
+      <w:pPr>
+        <w:ind w:left="4670" w:hanging="180"/>
+      </w:pPr>
+    </w:lvl>
+    <w:lvl w:ilvl="6" w:tplc="0415000F" w:tentative="1">
+      <w:start w:val="1"/>
+      <w:numFmt w:val="decimal"/>
+      <w:lvlText w:val="%7."/>
+      <w:lvlJc w:val="left"/>
+      <w:pPr>
+        <w:ind w:left="5390" w:hanging="360"/>
+      </w:pPr>
+    </w:lvl>
+    <w:lvl w:ilvl="7" w:tplc="04150019" w:tentative="1">
+      <w:start w:val="1"/>
+      <w:numFmt w:val="lowerLetter"/>
+      <w:lvlText w:val="%8."/>
+      <w:lvlJc w:val="left"/>
+      <w:pPr>
+        <w:ind w:left="6110" w:hanging="360"/>
+      </w:pPr>
+    </w:lvl>
+    <w:lvl w:ilvl="8" w:tplc="0415001B" w:tentative="1">
+      <w:start w:val="1"/>
+      <w:numFmt w:val="lowerRoman"/>
+      <w:lvlText w:val="%9."/>
+      <w:lvlJc w:val="right"/>
+      <w:pPr>
+        <w:ind w:left="6830" w:hanging="180"/>
+      </w:pPr>
+    </w:lvl>
+  </w:abstractNum>
+  <w:abstractNum w:abstractNumId="13" w15:restartNumberingAfterBreak="0">
+    <w:nsid w:val="39011BCC"/>
+    <w:multiLevelType w:val="hybridMultilevel"/>
+    <w:tmpl w:val="7290615C"/>
+    <w:lvl w:ilvl="0" w:tplc="FFFFFFFF">
+      <w:start w:val="1"/>
+      <w:numFmt w:val="decimal"/>
+      <w:lvlText w:val="%1."/>
+      <w:lvlJc w:val="left"/>
+      <w:pPr>
+        <w:ind w:left="1080" w:hanging="360"/>
+      </w:pPr>
+      <w:rPr>
+        <w:rFonts w:hint="default"/>
+      </w:rPr>
+    </w:lvl>
+    <w:lvl w:ilvl="1" w:tplc="FFFFFFFF" w:tentative="1">
+      <w:start w:val="1"/>
+      <w:numFmt w:val="lowerLetter"/>
+      <w:lvlText w:val="%2."/>
+      <w:lvlJc w:val="left"/>
+      <w:pPr>
+        <w:ind w:left="1800" w:hanging="360"/>
+      </w:pPr>
+    </w:lvl>
+    <w:lvl w:ilvl="2" w:tplc="FFFFFFFF" w:tentative="1">
+      <w:start w:val="1"/>
+      <w:numFmt w:val="lowerRoman"/>
+      <w:lvlText w:val="%3."/>
+      <w:lvlJc w:val="right"/>
+      <w:pPr>
+        <w:ind w:left="2520" w:hanging="180"/>
+      </w:pPr>
+    </w:lvl>
+    <w:lvl w:ilvl="3" w:tplc="FFFFFFFF" w:tentative="1">
+      <w:start w:val="1"/>
+      <w:numFmt w:val="decimal"/>
+      <w:lvlText w:val="%4."/>
+      <w:lvlJc w:val="left"/>
+      <w:pPr>
+        <w:ind w:left="3240" w:hanging="360"/>
+      </w:pPr>
+    </w:lvl>
+    <w:lvl w:ilvl="4" w:tplc="FFFFFFFF" w:tentative="1">
+      <w:start w:val="1"/>
+      <w:numFmt w:val="lowerLetter"/>
+      <w:lvlText w:val="%5."/>
+      <w:lvlJc w:val="left"/>
+      <w:pPr>
+        <w:ind w:left="3960" w:hanging="360"/>
+      </w:pPr>
+    </w:lvl>
+    <w:lvl w:ilvl="5" w:tplc="FFFFFFFF" w:tentative="1">
+      <w:start w:val="1"/>
+      <w:numFmt w:val="lowerRoman"/>
+      <w:lvlText w:val="%6."/>
+      <w:lvlJc w:val="right"/>
+      <w:pPr>
+        <w:ind w:left="4680" w:hanging="180"/>
+      </w:pPr>
+    </w:lvl>
+    <w:lvl w:ilvl="6" w:tplc="FFFFFFFF" w:tentative="1">
+      <w:start w:val="1"/>
+      <w:numFmt w:val="decimal"/>
+      <w:lvlText w:val="%7."/>
+      <w:lvlJc w:val="left"/>
+      <w:pPr>
+        <w:ind w:left="5400" w:hanging="360"/>
+      </w:pPr>
+    </w:lvl>
+    <w:lvl w:ilvl="7" w:tplc="FFFFFFFF" w:tentative="1">
+      <w:start w:val="1"/>
+      <w:numFmt w:val="lowerLetter"/>
+      <w:lvlText w:val="%8."/>
+      <w:lvlJc w:val="left"/>
+      <w:pPr>
+        <w:ind w:left="6120" w:hanging="360"/>
+      </w:pPr>
+    </w:lvl>
+    <w:lvl w:ilvl="8" w:tplc="FFFFFFFF" w:tentative="1">
+      <w:start w:val="1"/>
+      <w:numFmt w:val="lowerRoman"/>
+      <w:lvlText w:val="%9."/>
+      <w:lvlJc w:val="right"/>
+      <w:pPr>
+        <w:ind w:left="6840" w:hanging="180"/>
+      </w:pPr>
+    </w:lvl>
+  </w:abstractNum>
+  <w:abstractNum w:abstractNumId="14" w15:restartNumberingAfterBreak="0">
     <w:nsid w:val="391755DE"/>
     <w:multiLevelType w:val="hybridMultilevel"/>
     <w:tmpl w:val="D6A653DC"/>
@@ -9139,7 +11348,7 @@
       </w:rPr>
     </w:lvl>
   </w:abstractNum>
-  <w:abstractNum w:abstractNumId="9" w15:restartNumberingAfterBreak="0">
+  <w:abstractNum w:abstractNumId="15" w15:restartNumberingAfterBreak="0">
     <w:nsid w:val="3D082CFA"/>
     <w:multiLevelType w:val="hybridMultilevel"/>
     <w:tmpl w:val="0CB25BEC"/>
@@ -9252,7 +11461,7 @@
       </w:rPr>
     </w:lvl>
   </w:abstractNum>
-  <w:abstractNum w:abstractNumId="10" w15:restartNumberingAfterBreak="0">
+  <w:abstractNum w:abstractNumId="16" w15:restartNumberingAfterBreak="0">
     <w:nsid w:val="3D2E4CD1"/>
     <w:multiLevelType w:val="multilevel"/>
     <w:tmpl w:val="0415001F"/>
@@ -9338,7 +11547,363 @@
       </w:pPr>
     </w:lvl>
   </w:abstractNum>
-  <w:abstractNum w:abstractNumId="11" w15:restartNumberingAfterBreak="0">
+  <w:abstractNum w:abstractNumId="17" w15:restartNumberingAfterBreak="0">
+    <w:nsid w:val="44996AC9"/>
+    <w:multiLevelType w:val="hybridMultilevel"/>
+    <w:tmpl w:val="7290615C"/>
+    <w:lvl w:ilvl="0" w:tplc="FFFFFFFF">
+      <w:start w:val="1"/>
+      <w:numFmt w:val="decimal"/>
+      <w:lvlText w:val="%1."/>
+      <w:lvlJc w:val="left"/>
+      <w:pPr>
+        <w:ind w:left="1080" w:hanging="360"/>
+      </w:pPr>
+      <w:rPr>
+        <w:rFonts w:hint="default"/>
+      </w:rPr>
+    </w:lvl>
+    <w:lvl w:ilvl="1" w:tplc="FFFFFFFF" w:tentative="1">
+      <w:start w:val="1"/>
+      <w:numFmt w:val="lowerLetter"/>
+      <w:lvlText w:val="%2."/>
+      <w:lvlJc w:val="left"/>
+      <w:pPr>
+        <w:ind w:left="1800" w:hanging="360"/>
+      </w:pPr>
+    </w:lvl>
+    <w:lvl w:ilvl="2" w:tplc="FFFFFFFF" w:tentative="1">
+      <w:start w:val="1"/>
+      <w:numFmt w:val="lowerRoman"/>
+      <w:lvlText w:val="%3."/>
+      <w:lvlJc w:val="right"/>
+      <w:pPr>
+        <w:ind w:left="2520" w:hanging="180"/>
+      </w:pPr>
+    </w:lvl>
+    <w:lvl w:ilvl="3" w:tplc="FFFFFFFF" w:tentative="1">
+      <w:start w:val="1"/>
+      <w:numFmt w:val="decimal"/>
+      <w:lvlText w:val="%4."/>
+      <w:lvlJc w:val="left"/>
+      <w:pPr>
+        <w:ind w:left="3240" w:hanging="360"/>
+      </w:pPr>
+    </w:lvl>
+    <w:lvl w:ilvl="4" w:tplc="FFFFFFFF" w:tentative="1">
+      <w:start w:val="1"/>
+      <w:numFmt w:val="lowerLetter"/>
+      <w:lvlText w:val="%5."/>
+      <w:lvlJc w:val="left"/>
+      <w:pPr>
+        <w:ind w:left="3960" w:hanging="360"/>
+      </w:pPr>
+    </w:lvl>
+    <w:lvl w:ilvl="5" w:tplc="FFFFFFFF" w:tentative="1">
+      <w:start w:val="1"/>
+      <w:numFmt w:val="lowerRoman"/>
+      <w:lvlText w:val="%6."/>
+      <w:lvlJc w:val="right"/>
+      <w:pPr>
+        <w:ind w:left="4680" w:hanging="180"/>
+      </w:pPr>
+    </w:lvl>
+    <w:lvl w:ilvl="6" w:tplc="FFFFFFFF" w:tentative="1">
+      <w:start w:val="1"/>
+      <w:numFmt w:val="decimal"/>
+      <w:lvlText w:val="%7."/>
+      <w:lvlJc w:val="left"/>
+      <w:pPr>
+        <w:ind w:left="5400" w:hanging="360"/>
+      </w:pPr>
+    </w:lvl>
+    <w:lvl w:ilvl="7" w:tplc="FFFFFFFF" w:tentative="1">
+      <w:start w:val="1"/>
+      <w:numFmt w:val="lowerLetter"/>
+      <w:lvlText w:val="%8."/>
+      <w:lvlJc w:val="left"/>
+      <w:pPr>
+        <w:ind w:left="6120" w:hanging="360"/>
+      </w:pPr>
+    </w:lvl>
+    <w:lvl w:ilvl="8" w:tplc="FFFFFFFF" w:tentative="1">
+      <w:start w:val="1"/>
+      <w:numFmt w:val="lowerRoman"/>
+      <w:lvlText w:val="%9."/>
+      <w:lvlJc w:val="right"/>
+      <w:pPr>
+        <w:ind w:left="6840" w:hanging="180"/>
+      </w:pPr>
+    </w:lvl>
+  </w:abstractNum>
+  <w:abstractNum w:abstractNumId="18" w15:restartNumberingAfterBreak="0">
+    <w:nsid w:val="453952AD"/>
+    <w:multiLevelType w:val="hybridMultilevel"/>
+    <w:tmpl w:val="86FC0CC4"/>
+    <w:lvl w:ilvl="0" w:tplc="C5A4D792">
+      <w:start w:val="1"/>
+      <w:numFmt w:val="decimal"/>
+      <w:lvlText w:val="%1."/>
+      <w:lvlJc w:val="left"/>
+      <w:pPr>
+        <w:ind w:left="1069" w:hanging="360"/>
+      </w:pPr>
+      <w:rPr>
+        <w:rFonts w:hint="default"/>
+      </w:rPr>
+    </w:lvl>
+    <w:lvl w:ilvl="1" w:tplc="04150019" w:tentative="1">
+      <w:start w:val="1"/>
+      <w:numFmt w:val="lowerLetter"/>
+      <w:lvlText w:val="%2."/>
+      <w:lvlJc w:val="left"/>
+      <w:pPr>
+        <w:ind w:left="1789" w:hanging="360"/>
+      </w:pPr>
+    </w:lvl>
+    <w:lvl w:ilvl="2" w:tplc="0415001B" w:tentative="1">
+      <w:start w:val="1"/>
+      <w:numFmt w:val="lowerRoman"/>
+      <w:lvlText w:val="%3."/>
+      <w:lvlJc w:val="right"/>
+      <w:pPr>
+        <w:ind w:left="2509" w:hanging="180"/>
+      </w:pPr>
+    </w:lvl>
+    <w:lvl w:ilvl="3" w:tplc="0415000F" w:tentative="1">
+      <w:start w:val="1"/>
+      <w:numFmt w:val="decimal"/>
+      <w:lvlText w:val="%4."/>
+      <w:lvlJc w:val="left"/>
+      <w:pPr>
+        <w:ind w:left="3229" w:hanging="360"/>
+      </w:pPr>
+    </w:lvl>
+    <w:lvl w:ilvl="4" w:tplc="04150019" w:tentative="1">
+      <w:start w:val="1"/>
+      <w:numFmt w:val="lowerLetter"/>
+      <w:lvlText w:val="%5."/>
+      <w:lvlJc w:val="left"/>
+      <w:pPr>
+        <w:ind w:left="3949" w:hanging="360"/>
+      </w:pPr>
+    </w:lvl>
+    <w:lvl w:ilvl="5" w:tplc="0415001B" w:tentative="1">
+      <w:start w:val="1"/>
+      <w:numFmt w:val="lowerRoman"/>
+      <w:lvlText w:val="%6."/>
+      <w:lvlJc w:val="right"/>
+      <w:pPr>
+        <w:ind w:left="4669" w:hanging="180"/>
+      </w:pPr>
+    </w:lvl>
+    <w:lvl w:ilvl="6" w:tplc="0415000F" w:tentative="1">
+      <w:start w:val="1"/>
+      <w:numFmt w:val="decimal"/>
+      <w:lvlText w:val="%7."/>
+      <w:lvlJc w:val="left"/>
+      <w:pPr>
+        <w:ind w:left="5389" w:hanging="360"/>
+      </w:pPr>
+    </w:lvl>
+    <w:lvl w:ilvl="7" w:tplc="04150019" w:tentative="1">
+      <w:start w:val="1"/>
+      <w:numFmt w:val="lowerLetter"/>
+      <w:lvlText w:val="%8."/>
+      <w:lvlJc w:val="left"/>
+      <w:pPr>
+        <w:ind w:left="6109" w:hanging="360"/>
+      </w:pPr>
+    </w:lvl>
+    <w:lvl w:ilvl="8" w:tplc="0415001B" w:tentative="1">
+      <w:start w:val="1"/>
+      <w:numFmt w:val="lowerRoman"/>
+      <w:lvlText w:val="%9."/>
+      <w:lvlJc w:val="right"/>
+      <w:pPr>
+        <w:ind w:left="6829" w:hanging="180"/>
+      </w:pPr>
+    </w:lvl>
+  </w:abstractNum>
+  <w:abstractNum w:abstractNumId="19" w15:restartNumberingAfterBreak="0">
+    <w:nsid w:val="4CBC04C3"/>
+    <w:multiLevelType w:val="hybridMultilevel"/>
+    <w:tmpl w:val="7290615C"/>
+    <w:lvl w:ilvl="0" w:tplc="FFFFFFFF">
+      <w:start w:val="1"/>
+      <w:numFmt w:val="decimal"/>
+      <w:lvlText w:val="%1."/>
+      <w:lvlJc w:val="left"/>
+      <w:pPr>
+        <w:ind w:left="1080" w:hanging="360"/>
+      </w:pPr>
+      <w:rPr>
+        <w:rFonts w:hint="default"/>
+      </w:rPr>
+    </w:lvl>
+    <w:lvl w:ilvl="1" w:tplc="FFFFFFFF" w:tentative="1">
+      <w:start w:val="1"/>
+      <w:numFmt w:val="lowerLetter"/>
+      <w:lvlText w:val="%2."/>
+      <w:lvlJc w:val="left"/>
+      <w:pPr>
+        <w:ind w:left="1800" w:hanging="360"/>
+      </w:pPr>
+    </w:lvl>
+    <w:lvl w:ilvl="2" w:tplc="FFFFFFFF" w:tentative="1">
+      <w:start w:val="1"/>
+      <w:numFmt w:val="lowerRoman"/>
+      <w:lvlText w:val="%3."/>
+      <w:lvlJc w:val="right"/>
+      <w:pPr>
+        <w:ind w:left="2520" w:hanging="180"/>
+      </w:pPr>
+    </w:lvl>
+    <w:lvl w:ilvl="3" w:tplc="FFFFFFFF" w:tentative="1">
+      <w:start w:val="1"/>
+      <w:numFmt w:val="decimal"/>
+      <w:lvlText w:val="%4."/>
+      <w:lvlJc w:val="left"/>
+      <w:pPr>
+        <w:ind w:left="3240" w:hanging="360"/>
+      </w:pPr>
+    </w:lvl>
+    <w:lvl w:ilvl="4" w:tplc="FFFFFFFF" w:tentative="1">
+      <w:start w:val="1"/>
+      <w:numFmt w:val="lowerLetter"/>
+      <w:lvlText w:val="%5."/>
+      <w:lvlJc w:val="left"/>
+      <w:pPr>
+        <w:ind w:left="3960" w:hanging="360"/>
+      </w:pPr>
+    </w:lvl>
+    <w:lvl w:ilvl="5" w:tplc="FFFFFFFF" w:tentative="1">
+      <w:start w:val="1"/>
+      <w:numFmt w:val="lowerRoman"/>
+      <w:lvlText w:val="%6."/>
+      <w:lvlJc w:val="right"/>
+      <w:pPr>
+        <w:ind w:left="4680" w:hanging="180"/>
+      </w:pPr>
+    </w:lvl>
+    <w:lvl w:ilvl="6" w:tplc="FFFFFFFF" w:tentative="1">
+      <w:start w:val="1"/>
+      <w:numFmt w:val="decimal"/>
+      <w:lvlText w:val="%7."/>
+      <w:lvlJc w:val="left"/>
+      <w:pPr>
+        <w:ind w:left="5400" w:hanging="360"/>
+      </w:pPr>
+    </w:lvl>
+    <w:lvl w:ilvl="7" w:tplc="FFFFFFFF" w:tentative="1">
+      <w:start w:val="1"/>
+      <w:numFmt w:val="lowerLetter"/>
+      <w:lvlText w:val="%8."/>
+      <w:lvlJc w:val="left"/>
+      <w:pPr>
+        <w:ind w:left="6120" w:hanging="360"/>
+      </w:pPr>
+    </w:lvl>
+    <w:lvl w:ilvl="8" w:tplc="FFFFFFFF" w:tentative="1">
+      <w:start w:val="1"/>
+      <w:numFmt w:val="lowerRoman"/>
+      <w:lvlText w:val="%9."/>
+      <w:lvlJc w:val="right"/>
+      <w:pPr>
+        <w:ind w:left="6840" w:hanging="180"/>
+      </w:pPr>
+    </w:lvl>
+  </w:abstractNum>
+  <w:abstractNum w:abstractNumId="20" w15:restartNumberingAfterBreak="0">
+    <w:nsid w:val="57383B94"/>
+    <w:multiLevelType w:val="hybridMultilevel"/>
+    <w:tmpl w:val="9E22FE96"/>
+    <w:lvl w:ilvl="0" w:tplc="DCEAB2C4">
+      <w:start w:val="7"/>
+      <w:numFmt w:val="decimal"/>
+      <w:lvlText w:val="%1."/>
+      <w:lvlJc w:val="left"/>
+      <w:pPr>
+        <w:ind w:left="1440" w:hanging="360"/>
+      </w:pPr>
+      <w:rPr>
+        <w:rFonts w:hint="default"/>
+      </w:rPr>
+    </w:lvl>
+    <w:lvl w:ilvl="1" w:tplc="04150019" w:tentative="1">
+      <w:start w:val="1"/>
+      <w:numFmt w:val="lowerLetter"/>
+      <w:lvlText w:val="%2."/>
+      <w:lvlJc w:val="left"/>
+      <w:pPr>
+        <w:ind w:left="2160" w:hanging="360"/>
+      </w:pPr>
+    </w:lvl>
+    <w:lvl w:ilvl="2" w:tplc="0415001B" w:tentative="1">
+      <w:start w:val="1"/>
+      <w:numFmt w:val="lowerRoman"/>
+      <w:lvlText w:val="%3."/>
+      <w:lvlJc w:val="right"/>
+      <w:pPr>
+        <w:ind w:left="2880" w:hanging="180"/>
+      </w:pPr>
+    </w:lvl>
+    <w:lvl w:ilvl="3" w:tplc="0415000F" w:tentative="1">
+      <w:start w:val="1"/>
+      <w:numFmt w:val="decimal"/>
+      <w:lvlText w:val="%4."/>
+      <w:lvlJc w:val="left"/>
+      <w:pPr>
+        <w:ind w:left="3600" w:hanging="360"/>
+      </w:pPr>
+    </w:lvl>
+    <w:lvl w:ilvl="4" w:tplc="04150019" w:tentative="1">
+      <w:start w:val="1"/>
+      <w:numFmt w:val="lowerLetter"/>
+      <w:lvlText w:val="%5."/>
+      <w:lvlJc w:val="left"/>
+      <w:pPr>
+        <w:ind w:left="4320" w:hanging="360"/>
+      </w:pPr>
+    </w:lvl>
+    <w:lvl w:ilvl="5" w:tplc="0415001B" w:tentative="1">
+      <w:start w:val="1"/>
+      <w:numFmt w:val="lowerRoman"/>
+      <w:lvlText w:val="%6."/>
+      <w:lvlJc w:val="right"/>
+      <w:pPr>
+        <w:ind w:left="5040" w:hanging="180"/>
+      </w:pPr>
+    </w:lvl>
+    <w:lvl w:ilvl="6" w:tplc="0415000F" w:tentative="1">
+      <w:start w:val="1"/>
+      <w:numFmt w:val="decimal"/>
+      <w:lvlText w:val="%7."/>
+      <w:lvlJc w:val="left"/>
+      <w:pPr>
+        <w:ind w:left="5760" w:hanging="360"/>
+      </w:pPr>
+    </w:lvl>
+    <w:lvl w:ilvl="7" w:tplc="04150019" w:tentative="1">
+      <w:start w:val="1"/>
+      <w:numFmt w:val="lowerLetter"/>
+      <w:lvlText w:val="%8."/>
+      <w:lvlJc w:val="left"/>
+      <w:pPr>
+        <w:ind w:left="6480" w:hanging="360"/>
+      </w:pPr>
+    </w:lvl>
+    <w:lvl w:ilvl="8" w:tplc="0415001B" w:tentative="1">
+      <w:start w:val="1"/>
+      <w:numFmt w:val="lowerRoman"/>
+      <w:lvlText w:val="%9."/>
+      <w:lvlJc w:val="right"/>
+      <w:pPr>
+        <w:ind w:left="7200" w:hanging="180"/>
+      </w:pPr>
+    </w:lvl>
+  </w:abstractNum>
+  <w:abstractNum w:abstractNumId="21" w15:restartNumberingAfterBreak="0">
     <w:nsid w:val="57603F63"/>
     <w:multiLevelType w:val="hybridMultilevel"/>
     <w:tmpl w:val="D954097C"/>
@@ -9451,7 +12016,96 @@
       </w:rPr>
     </w:lvl>
   </w:abstractNum>
-  <w:abstractNum w:abstractNumId="12" w15:restartNumberingAfterBreak="0">
+  <w:abstractNum w:abstractNumId="22" w15:restartNumberingAfterBreak="0">
+    <w:nsid w:val="599335A7"/>
+    <w:multiLevelType w:val="hybridMultilevel"/>
+    <w:tmpl w:val="07AA7C08"/>
+    <w:lvl w:ilvl="0" w:tplc="28EAECB0">
+      <w:start w:val="8"/>
+      <w:numFmt w:val="decimal"/>
+      <w:lvlText w:val="%1."/>
+      <w:lvlJc w:val="left"/>
+      <w:pPr>
+        <w:ind w:left="1080" w:hanging="360"/>
+      </w:pPr>
+      <w:rPr>
+        <w:rFonts w:hint="default"/>
+      </w:rPr>
+    </w:lvl>
+    <w:lvl w:ilvl="1" w:tplc="04150019" w:tentative="1">
+      <w:start w:val="1"/>
+      <w:numFmt w:val="lowerLetter"/>
+      <w:lvlText w:val="%2."/>
+      <w:lvlJc w:val="left"/>
+      <w:pPr>
+        <w:ind w:left="1440" w:hanging="360"/>
+      </w:pPr>
+    </w:lvl>
+    <w:lvl w:ilvl="2" w:tplc="0415001B" w:tentative="1">
+      <w:start w:val="1"/>
+      <w:numFmt w:val="lowerRoman"/>
+      <w:lvlText w:val="%3."/>
+      <w:lvlJc w:val="right"/>
+      <w:pPr>
+        <w:ind w:left="2160" w:hanging="180"/>
+      </w:pPr>
+    </w:lvl>
+    <w:lvl w:ilvl="3" w:tplc="0415000F" w:tentative="1">
+      <w:start w:val="1"/>
+      <w:numFmt w:val="decimal"/>
+      <w:lvlText w:val="%4."/>
+      <w:lvlJc w:val="left"/>
+      <w:pPr>
+        <w:ind w:left="2880" w:hanging="360"/>
+      </w:pPr>
+    </w:lvl>
+    <w:lvl w:ilvl="4" w:tplc="04150019" w:tentative="1">
+      <w:start w:val="1"/>
+      <w:numFmt w:val="lowerLetter"/>
+      <w:lvlText w:val="%5."/>
+      <w:lvlJc w:val="left"/>
+      <w:pPr>
+        <w:ind w:left="3600" w:hanging="360"/>
+      </w:pPr>
+    </w:lvl>
+    <w:lvl w:ilvl="5" w:tplc="0415001B" w:tentative="1">
+      <w:start w:val="1"/>
+      <w:numFmt w:val="lowerRoman"/>
+      <w:lvlText w:val="%6."/>
+      <w:lvlJc w:val="right"/>
+      <w:pPr>
+        <w:ind w:left="4320" w:hanging="180"/>
+      </w:pPr>
+    </w:lvl>
+    <w:lvl w:ilvl="6" w:tplc="0415000F" w:tentative="1">
+      <w:start w:val="1"/>
+      <w:numFmt w:val="decimal"/>
+      <w:lvlText w:val="%7."/>
+      <w:lvlJc w:val="left"/>
+      <w:pPr>
+        <w:ind w:left="5040" w:hanging="360"/>
+      </w:pPr>
+    </w:lvl>
+    <w:lvl w:ilvl="7" w:tplc="04150019" w:tentative="1">
+      <w:start w:val="1"/>
+      <w:numFmt w:val="lowerLetter"/>
+      <w:lvlText w:val="%8."/>
+      <w:lvlJc w:val="left"/>
+      <w:pPr>
+        <w:ind w:left="5760" w:hanging="360"/>
+      </w:pPr>
+    </w:lvl>
+    <w:lvl w:ilvl="8" w:tplc="0415001B" w:tentative="1">
+      <w:start w:val="1"/>
+      <w:numFmt w:val="lowerRoman"/>
+      <w:lvlText w:val="%9."/>
+      <w:lvlJc w:val="right"/>
+      <w:pPr>
+        <w:ind w:left="6480" w:hanging="180"/>
+      </w:pPr>
+    </w:lvl>
+  </w:abstractNum>
+  <w:abstractNum w:abstractNumId="23" w15:restartNumberingAfterBreak="0">
     <w:nsid w:val="628D7CA6"/>
     <w:multiLevelType w:val="hybridMultilevel"/>
     <w:tmpl w:val="88CC8B62"/>
@@ -9564,7 +12218,7 @@
       </w:rPr>
     </w:lvl>
   </w:abstractNum>
-  <w:abstractNum w:abstractNumId="13" w15:restartNumberingAfterBreak="0">
+  <w:abstractNum w:abstractNumId="24" w15:restartNumberingAfterBreak="0">
     <w:nsid w:val="634D4138"/>
     <w:multiLevelType w:val="multilevel"/>
     <w:tmpl w:val="A254E9AC"/>
@@ -9685,7 +12339,96 @@
       </w:rPr>
     </w:lvl>
   </w:abstractNum>
-  <w:abstractNum w:abstractNumId="14" w15:restartNumberingAfterBreak="0">
+  <w:abstractNum w:abstractNumId="25" w15:restartNumberingAfterBreak="0">
+    <w:nsid w:val="63772705"/>
+    <w:multiLevelType w:val="hybridMultilevel"/>
+    <w:tmpl w:val="7290615C"/>
+    <w:lvl w:ilvl="0" w:tplc="FFFFFFFF">
+      <w:start w:val="1"/>
+      <w:numFmt w:val="decimal"/>
+      <w:lvlText w:val="%1."/>
+      <w:lvlJc w:val="left"/>
+      <w:pPr>
+        <w:ind w:left="1080" w:hanging="360"/>
+      </w:pPr>
+      <w:rPr>
+        <w:rFonts w:hint="default"/>
+      </w:rPr>
+    </w:lvl>
+    <w:lvl w:ilvl="1" w:tplc="FFFFFFFF" w:tentative="1">
+      <w:start w:val="1"/>
+      <w:numFmt w:val="lowerLetter"/>
+      <w:lvlText w:val="%2."/>
+      <w:lvlJc w:val="left"/>
+      <w:pPr>
+        <w:ind w:left="1800" w:hanging="360"/>
+      </w:pPr>
+    </w:lvl>
+    <w:lvl w:ilvl="2" w:tplc="FFFFFFFF" w:tentative="1">
+      <w:start w:val="1"/>
+      <w:numFmt w:val="lowerRoman"/>
+      <w:lvlText w:val="%3."/>
+      <w:lvlJc w:val="right"/>
+      <w:pPr>
+        <w:ind w:left="2520" w:hanging="180"/>
+      </w:pPr>
+    </w:lvl>
+    <w:lvl w:ilvl="3" w:tplc="FFFFFFFF" w:tentative="1">
+      <w:start w:val="1"/>
+      <w:numFmt w:val="decimal"/>
+      <w:lvlText w:val="%4."/>
+      <w:lvlJc w:val="left"/>
+      <w:pPr>
+        <w:ind w:left="3240" w:hanging="360"/>
+      </w:pPr>
+    </w:lvl>
+    <w:lvl w:ilvl="4" w:tplc="FFFFFFFF" w:tentative="1">
+      <w:start w:val="1"/>
+      <w:numFmt w:val="lowerLetter"/>
+      <w:lvlText w:val="%5."/>
+      <w:lvlJc w:val="left"/>
+      <w:pPr>
+        <w:ind w:left="3960" w:hanging="360"/>
+      </w:pPr>
+    </w:lvl>
+    <w:lvl w:ilvl="5" w:tplc="FFFFFFFF" w:tentative="1">
+      <w:start w:val="1"/>
+      <w:numFmt w:val="lowerRoman"/>
+      <w:lvlText w:val="%6."/>
+      <w:lvlJc w:val="right"/>
+      <w:pPr>
+        <w:ind w:left="4680" w:hanging="180"/>
+      </w:pPr>
+    </w:lvl>
+    <w:lvl w:ilvl="6" w:tplc="FFFFFFFF" w:tentative="1">
+      <w:start w:val="1"/>
+      <w:numFmt w:val="decimal"/>
+      <w:lvlText w:val="%7."/>
+      <w:lvlJc w:val="left"/>
+      <w:pPr>
+        <w:ind w:left="5400" w:hanging="360"/>
+      </w:pPr>
+    </w:lvl>
+    <w:lvl w:ilvl="7" w:tplc="FFFFFFFF" w:tentative="1">
+      <w:start w:val="1"/>
+      <w:numFmt w:val="lowerLetter"/>
+      <w:lvlText w:val="%8."/>
+      <w:lvlJc w:val="left"/>
+      <w:pPr>
+        <w:ind w:left="6120" w:hanging="360"/>
+      </w:pPr>
+    </w:lvl>
+    <w:lvl w:ilvl="8" w:tplc="FFFFFFFF" w:tentative="1">
+      <w:start w:val="1"/>
+      <w:numFmt w:val="lowerRoman"/>
+      <w:lvlText w:val="%9."/>
+      <w:lvlJc w:val="right"/>
+      <w:pPr>
+        <w:ind w:left="6840" w:hanging="180"/>
+      </w:pPr>
+    </w:lvl>
+  </w:abstractNum>
+  <w:abstractNum w:abstractNumId="26" w15:restartNumberingAfterBreak="0">
     <w:nsid w:val="6476572B"/>
     <w:multiLevelType w:val="hybridMultilevel"/>
     <w:tmpl w:val="A19EB2F0"/>
@@ -9799,7 +12542,96 @@
       </w:rPr>
     </w:lvl>
   </w:abstractNum>
-  <w:abstractNum w:abstractNumId="15" w15:restartNumberingAfterBreak="0">
+  <w:abstractNum w:abstractNumId="27" w15:restartNumberingAfterBreak="0">
+    <w:nsid w:val="7120192F"/>
+    <w:multiLevelType w:val="hybridMultilevel"/>
+    <w:tmpl w:val="C73A6E5A"/>
+    <w:lvl w:ilvl="0" w:tplc="AEEAE9BE">
+      <w:start w:val="9"/>
+      <w:numFmt w:val="decimal"/>
+      <w:lvlText w:val="%1."/>
+      <w:lvlJc w:val="left"/>
+      <w:pPr>
+        <w:ind w:left="1069" w:hanging="360"/>
+      </w:pPr>
+      <w:rPr>
+        <w:rFonts w:hint="default"/>
+      </w:rPr>
+    </w:lvl>
+    <w:lvl w:ilvl="1" w:tplc="04150019" w:tentative="1">
+      <w:start w:val="1"/>
+      <w:numFmt w:val="lowerLetter"/>
+      <w:lvlText w:val="%2."/>
+      <w:lvlJc w:val="left"/>
+      <w:pPr>
+        <w:ind w:left="1440" w:hanging="360"/>
+      </w:pPr>
+    </w:lvl>
+    <w:lvl w:ilvl="2" w:tplc="0415001B" w:tentative="1">
+      <w:start w:val="1"/>
+      <w:numFmt w:val="lowerRoman"/>
+      <w:lvlText w:val="%3."/>
+      <w:lvlJc w:val="right"/>
+      <w:pPr>
+        <w:ind w:left="2160" w:hanging="180"/>
+      </w:pPr>
+    </w:lvl>
+    <w:lvl w:ilvl="3" w:tplc="0415000F" w:tentative="1">
+      <w:start w:val="1"/>
+      <w:numFmt w:val="decimal"/>
+      <w:lvlText w:val="%4."/>
+      <w:lvlJc w:val="left"/>
+      <w:pPr>
+        <w:ind w:left="2880" w:hanging="360"/>
+      </w:pPr>
+    </w:lvl>
+    <w:lvl w:ilvl="4" w:tplc="04150019" w:tentative="1">
+      <w:start w:val="1"/>
+      <w:numFmt w:val="lowerLetter"/>
+      <w:lvlText w:val="%5."/>
+      <w:lvlJc w:val="left"/>
+      <w:pPr>
+        <w:ind w:left="3600" w:hanging="360"/>
+      </w:pPr>
+    </w:lvl>
+    <w:lvl w:ilvl="5" w:tplc="0415001B" w:tentative="1">
+      <w:start w:val="1"/>
+      <w:numFmt w:val="lowerRoman"/>
+      <w:lvlText w:val="%6."/>
+      <w:lvlJc w:val="right"/>
+      <w:pPr>
+        <w:ind w:left="4320" w:hanging="180"/>
+      </w:pPr>
+    </w:lvl>
+    <w:lvl w:ilvl="6" w:tplc="0415000F" w:tentative="1">
+      <w:start w:val="1"/>
+      <w:numFmt w:val="decimal"/>
+      <w:lvlText w:val="%7."/>
+      <w:lvlJc w:val="left"/>
+      <w:pPr>
+        <w:ind w:left="5040" w:hanging="360"/>
+      </w:pPr>
+    </w:lvl>
+    <w:lvl w:ilvl="7" w:tplc="04150019" w:tentative="1">
+      <w:start w:val="1"/>
+      <w:numFmt w:val="lowerLetter"/>
+      <w:lvlText w:val="%8."/>
+      <w:lvlJc w:val="left"/>
+      <w:pPr>
+        <w:ind w:left="5760" w:hanging="360"/>
+      </w:pPr>
+    </w:lvl>
+    <w:lvl w:ilvl="8" w:tplc="0415001B" w:tentative="1">
+      <w:start w:val="1"/>
+      <w:numFmt w:val="lowerRoman"/>
+      <w:lvlText w:val="%9."/>
+      <w:lvlJc w:val="right"/>
+      <w:pPr>
+        <w:ind w:left="6480" w:hanging="180"/>
+      </w:pPr>
+    </w:lvl>
+  </w:abstractNum>
+  <w:abstractNum w:abstractNumId="28" w15:restartNumberingAfterBreak="0">
     <w:nsid w:val="798C32B2"/>
     <w:multiLevelType w:val="multilevel"/>
     <w:tmpl w:val="0415001F"/>
@@ -9885,53 +12717,184 @@
       </w:pPr>
     </w:lvl>
   </w:abstractNum>
+  <w:abstractNum w:abstractNumId="29" w15:restartNumberingAfterBreak="0">
+    <w:nsid w:val="7D7C54F6"/>
+    <w:multiLevelType w:val="hybridMultilevel"/>
+    <w:tmpl w:val="45AC2EE8"/>
+    <w:lvl w:ilvl="0" w:tplc="FFFFFFFF">
+      <w:start w:val="1"/>
+      <w:numFmt w:val="decimal"/>
+      <w:lvlText w:val="%1."/>
+      <w:lvlJc w:val="left"/>
+      <w:pPr>
+        <w:ind w:left="720" w:hanging="360"/>
+      </w:pPr>
+      <w:rPr>
+        <w:rFonts w:hint="default"/>
+      </w:rPr>
+    </w:lvl>
+    <w:lvl w:ilvl="1" w:tplc="FFFFFFFF" w:tentative="1">
+      <w:start w:val="1"/>
+      <w:numFmt w:val="lowerLetter"/>
+      <w:lvlText w:val="%2."/>
+      <w:lvlJc w:val="left"/>
+      <w:pPr>
+        <w:ind w:left="1440" w:hanging="360"/>
+      </w:pPr>
+    </w:lvl>
+    <w:lvl w:ilvl="2" w:tplc="FFFFFFFF" w:tentative="1">
+      <w:start w:val="1"/>
+      <w:numFmt w:val="lowerRoman"/>
+      <w:lvlText w:val="%3."/>
+      <w:lvlJc w:val="right"/>
+      <w:pPr>
+        <w:ind w:left="2160" w:hanging="180"/>
+      </w:pPr>
+    </w:lvl>
+    <w:lvl w:ilvl="3" w:tplc="FFFFFFFF" w:tentative="1">
+      <w:start w:val="1"/>
+      <w:numFmt w:val="decimal"/>
+      <w:lvlText w:val="%4."/>
+      <w:lvlJc w:val="left"/>
+      <w:pPr>
+        <w:ind w:left="2880" w:hanging="360"/>
+      </w:pPr>
+    </w:lvl>
+    <w:lvl w:ilvl="4" w:tplc="FFFFFFFF" w:tentative="1">
+      <w:start w:val="1"/>
+      <w:numFmt w:val="lowerLetter"/>
+      <w:lvlText w:val="%5."/>
+      <w:lvlJc w:val="left"/>
+      <w:pPr>
+        <w:ind w:left="3600" w:hanging="360"/>
+      </w:pPr>
+    </w:lvl>
+    <w:lvl w:ilvl="5" w:tplc="FFFFFFFF" w:tentative="1">
+      <w:start w:val="1"/>
+      <w:numFmt w:val="lowerRoman"/>
+      <w:lvlText w:val="%6."/>
+      <w:lvlJc w:val="right"/>
+      <w:pPr>
+        <w:ind w:left="4320" w:hanging="180"/>
+      </w:pPr>
+    </w:lvl>
+    <w:lvl w:ilvl="6" w:tplc="FFFFFFFF" w:tentative="1">
+      <w:start w:val="1"/>
+      <w:numFmt w:val="decimal"/>
+      <w:lvlText w:val="%7."/>
+      <w:lvlJc w:val="left"/>
+      <w:pPr>
+        <w:ind w:left="5040" w:hanging="360"/>
+      </w:pPr>
+    </w:lvl>
+    <w:lvl w:ilvl="7" w:tplc="FFFFFFFF" w:tentative="1">
+      <w:start w:val="1"/>
+      <w:numFmt w:val="lowerLetter"/>
+      <w:lvlText w:val="%8."/>
+      <w:lvlJc w:val="left"/>
+      <w:pPr>
+        <w:ind w:left="5760" w:hanging="360"/>
+      </w:pPr>
+    </w:lvl>
+    <w:lvl w:ilvl="8" w:tplc="FFFFFFFF" w:tentative="1">
+      <w:start w:val="1"/>
+      <w:numFmt w:val="lowerRoman"/>
+      <w:lvlText w:val="%9."/>
+      <w:lvlJc w:val="right"/>
+      <w:pPr>
+        <w:ind w:left="6480" w:hanging="180"/>
+      </w:pPr>
+    </w:lvl>
+  </w:abstractNum>
   <w:num w:numId="1" w16cid:durableId="730539157">
-    <w:abstractNumId w:val="5"/>
+    <w:abstractNumId w:val="8"/>
   </w:num>
   <w:num w:numId="2" w16cid:durableId="2058316553">
+    <w:abstractNumId w:val="28"/>
+  </w:num>
+  <w:num w:numId="3" w16cid:durableId="1041173395">
+    <w:abstractNumId w:val="16"/>
+  </w:num>
+  <w:num w:numId="4" w16cid:durableId="653027152">
+    <w:abstractNumId w:val="11"/>
+  </w:num>
+  <w:num w:numId="5" w16cid:durableId="1383481649">
+    <w:abstractNumId w:val="3"/>
+  </w:num>
+  <w:num w:numId="6" w16cid:durableId="392510710">
+    <w:abstractNumId w:val="26"/>
+  </w:num>
+  <w:num w:numId="7" w16cid:durableId="813181482">
+    <w:abstractNumId w:val="14"/>
+  </w:num>
+  <w:num w:numId="8" w16cid:durableId="1210219038">
+    <w:abstractNumId w:val="4"/>
+  </w:num>
+  <w:num w:numId="9" w16cid:durableId="1234199517">
+    <w:abstractNumId w:val="23"/>
+  </w:num>
+  <w:num w:numId="10" w16cid:durableId="564680163">
     <w:abstractNumId w:val="15"/>
   </w:num>
-  <w:num w:numId="3" w16cid:durableId="1041173395">
-    <w:abstractNumId w:val="10"/>
-  </w:num>
-  <w:num w:numId="4" w16cid:durableId="653027152">
-    <w:abstractNumId w:val="7"/>
-  </w:num>
-  <w:num w:numId="5" w16cid:durableId="1383481649">
-    <w:abstractNumId w:val="2"/>
-  </w:num>
-  <w:num w:numId="6" w16cid:durableId="392510710">
-    <w:abstractNumId w:val="14"/>
-  </w:num>
-  <w:num w:numId="7" w16cid:durableId="813181482">
-    <w:abstractNumId w:val="8"/>
-  </w:num>
-  <w:num w:numId="8" w16cid:durableId="1210219038">
-    <w:abstractNumId w:val="3"/>
-  </w:num>
-  <w:num w:numId="9" w16cid:durableId="1234199517">
-    <w:abstractNumId w:val="12"/>
-  </w:num>
-  <w:num w:numId="10" w16cid:durableId="564680163">
-    <w:abstractNumId w:val="9"/>
-  </w:num>
   <w:num w:numId="11" w16cid:durableId="25836281">
-    <w:abstractNumId w:val="4"/>
+    <w:abstractNumId w:val="5"/>
   </w:num>
   <w:num w:numId="12" w16cid:durableId="1658462396">
     <w:abstractNumId w:val="0"/>
   </w:num>
   <w:num w:numId="13" w16cid:durableId="612983592">
+    <w:abstractNumId w:val="10"/>
+  </w:num>
+  <w:num w:numId="14" w16cid:durableId="384766550">
+    <w:abstractNumId w:val="24"/>
+  </w:num>
+  <w:num w:numId="15" w16cid:durableId="713775232">
+    <w:abstractNumId w:val="2"/>
+  </w:num>
+  <w:num w:numId="16" w16cid:durableId="652753995">
+    <w:abstractNumId w:val="21"/>
+  </w:num>
+  <w:num w:numId="17" w16cid:durableId="823082790">
+    <w:abstractNumId w:val="29"/>
+  </w:num>
+  <w:num w:numId="18" w16cid:durableId="1514882862">
+    <w:abstractNumId w:val="1"/>
+  </w:num>
+  <w:num w:numId="19" w16cid:durableId="1630088827">
+    <w:abstractNumId w:val="20"/>
+  </w:num>
+  <w:num w:numId="20" w16cid:durableId="1563909767">
+    <w:abstractNumId w:val="12"/>
+  </w:num>
+  <w:num w:numId="21" w16cid:durableId="374546683">
+    <w:abstractNumId w:val="18"/>
+  </w:num>
+  <w:num w:numId="22" w16cid:durableId="1625430926">
+    <w:abstractNumId w:val="22"/>
+  </w:num>
+  <w:num w:numId="23" w16cid:durableId="1398750065">
     <w:abstractNumId w:val="6"/>
   </w:num>
-  <w:num w:numId="14" w16cid:durableId="384766550">
+  <w:num w:numId="24" w16cid:durableId="1789161131">
+    <w:abstractNumId w:val="27"/>
+  </w:num>
+  <w:num w:numId="25" w16cid:durableId="700133128">
+    <w:abstractNumId w:val="7"/>
+  </w:num>
+  <w:num w:numId="26" w16cid:durableId="201089643">
     <w:abstractNumId w:val="13"/>
   </w:num>
-  <w:num w:numId="15" w16cid:durableId="713775232">
-    <w:abstractNumId w:val="1"/>
+  <w:num w:numId="27" w16cid:durableId="1594824742">
+    <w:abstractNumId w:val="17"/>
   </w:num>
-  <w:num w:numId="16" w16cid:durableId="652753995">
-    <w:abstractNumId w:val="11"/>
+  <w:num w:numId="28" w16cid:durableId="1567960795">
+    <w:abstractNumId w:val="19"/>
+  </w:num>
+  <w:num w:numId="29" w16cid:durableId="1097674420">
+    <w:abstractNumId w:val="9"/>
+  </w:num>
+  <w:num w:numId="30" w16cid:durableId="464200881">
+    <w:abstractNumId w:val="25"/>
   </w:num>
 </w:numbering>
 </file>

</xml_diff>